<commit_message>
create: ES_HS_ST.pdf pour le rendu
</commit_message>
<xml_diff>
--- a/ES_HS_ST.docx
+++ b/ES_HS_ST.docx
@@ -2,7 +2,2585 @@
 <file path=word/document.xml><?xml version="1.0" encoding="utf-8"?>
 <w:document xmlns:wpc="http://schemas.microsoft.com/office/word/2010/wordprocessingCanvas" xmlns:cx="http://schemas.microsoft.com/office/drawing/2014/chartex" xmlns:cx1="http://schemas.microsoft.com/office/drawing/2015/9/8/chartex" xmlns:cx2="http://schemas.microsoft.com/office/drawing/2015/10/21/chartex" xmlns:cx3="http://schemas.microsoft.com/office/drawing/2016/5/9/chartex" xmlns:cx4="http://schemas.microsoft.com/office/drawing/2016/5/10/chartex" xmlns:cx5="http://schemas.microsoft.com/office/drawing/2016/5/11/chartex" xmlns:cx6="http://schemas.microsoft.com/office/drawing/2016/5/12/chartex" xmlns:cx7="http://schemas.microsoft.com/office/drawing/2016/5/13/chartex" xmlns:cx8="http://schemas.microsoft.com/office/drawing/2016/5/14/chartex" xmlns:mc="http://schemas.openxmlformats.org/markup-compatibility/2006" xmlns:aink="http://schemas.microsoft.com/office/drawing/2016/ink" xmlns:am3d="http://schemas.microsoft.com/office/drawing/2017/model3d" xmlns:o="urn:schemas-microsoft-com:office:office" xmlns:oel="http://schemas.microsoft.com/office/2019/extlst" xmlns:r="http://schemas.openxmlformats.org/officeDocument/2006/relationships" xmlns:m="http://schemas.openxmlformats.org/officeDocument/2006/math" xmlns:v="urn:schemas-microsoft-com:vml" xmlns:wp14="http://schemas.microsoft.com/office/word/2010/wordprocessingDrawing" xmlns:wp="http://schemas.openxmlformats.org/drawingml/2006/wordprocessingDrawing" xmlns:w10="urn:schemas-microsoft-com:office:word" xmlns:w="http://schemas.openxmlformats.org/wordprocessingml/2006/main" xmlns:w14="http://schemas.microsoft.com/office/word/2010/wordml" xmlns:w15="http://schemas.microsoft.com/office/word/2012/wordml" xmlns:w16cex="http://schemas.microsoft.com/office/word/2018/wordml/cex" xmlns:w16cid="http://schemas.microsoft.com/office/word/2016/wordml/cid" xmlns:w16="http://schemas.microsoft.com/office/word/2018/wordml" xmlns:w16sdtdh="http://schemas.microsoft.com/office/word/2020/wordml/sdtdatahash" xmlns:w16se="http://schemas.microsoft.com/office/word/2015/wordml/symex" xmlns:wpg="http://schemas.microsoft.com/office/word/2010/wordprocessingGroup" xmlns:wpi="http://schemas.microsoft.com/office/word/2010/wordprocessingInk" xmlns:wne="http://schemas.microsoft.com/office/word/2006/wordml" xmlns:wps="http://schemas.microsoft.com/office/word/2010/wordprocessingShape" mc:Ignorable="w14 w15 w16se w16cid w16 w16cex w16sdtdh wp14">
   <w:body>
-    <w:p/>
+    <w:p>
+      <w:pPr>
+        <w:rPr>
+          <w:rFonts w:ascii="Arial" w:hAnsi="Arial" w:cs="Arial"/>
+          <w:sz w:val="22"/>
+          <w:szCs w:val="22"/>
+          <w:lang w:val="fr-FR"/>
+        </w:rPr>
+      </w:pPr>
+      <w:r>
+        <w:rPr>
+          <w:rFonts w:ascii="Arial" w:hAnsi="Arial" w:cs="Arial"/>
+          <w:sz w:val="22"/>
+          <w:szCs w:val="22"/>
+          <w:lang w:val="fr-FR"/>
+        </w:rPr>
+        <w:t>Groupe de TD : DIA 6</w:t>
+      </w:r>
+    </w:p>
+    <w:p>
+      <w:pPr>
+        <w:rPr>
+          <w:rFonts w:ascii="Arial" w:hAnsi="Arial" w:cs="Arial"/>
+          <w:sz w:val="22"/>
+          <w:szCs w:val="22"/>
+          <w:lang w:val="fr-FR"/>
+        </w:rPr>
+      </w:pPr>
+      <w:r>
+        <w:rPr>
+          <w:rFonts w:ascii="Arial" w:hAnsi="Arial" w:cs="Arial"/>
+          <w:sz w:val="22"/>
+          <w:szCs w:val="22"/>
+          <w:lang w:val="fr-FR"/>
+        </w:rPr>
+        <w:t>Membres : Sara TIEBERGUE, Henri SERANO et Eloi SEIDLITZ</w:t>
+      </w:r>
+    </w:p>
+    <w:p>
+      <w:pPr>
+        <w:rPr>
+          <w:rFonts w:ascii="Arial" w:hAnsi="Arial" w:cs="Arial"/>
+          <w:sz w:val="22"/>
+          <w:szCs w:val="22"/>
+          <w:lang w:val="fr-FR"/>
+        </w:rPr>
+      </w:pPr>
+      <w:r>
+        <w:rPr>
+          <w:rFonts w:ascii="Arial" w:hAnsi="Arial" w:cs="Arial"/>
+          <w:sz w:val="22"/>
+          <w:szCs w:val="22"/>
+          <w:lang w:val="fr-FR"/>
+        </w:rPr>
+        <w:t>Rendu de 5 pages, 2 pages pour répondre aux exercices et 3 pour les annexes.</w:t>
+      </w:r>
+    </w:p>
+    <w:p>
+      <w:pPr>
+        <w:jc w:val="center"/>
+        <w:rPr>
+          <w:rFonts w:ascii="Arial" w:hAnsi="Arial" w:cs="Arial"/>
+          <w:sz w:val="22"/>
+          <w:szCs w:val="22"/>
+          <w:lang w:val="fr-FR"/>
+        </w:rPr>
+      </w:pPr>
+    </w:p>
+    <w:p>
+      <w:pPr>
+        <w:jc w:val="center"/>
+        <w:rPr>
+          <w:rFonts w:ascii="Arial" w:hAnsi="Arial" w:cs="Arial"/>
+          <w:sz w:val="40"/>
+          <w:szCs w:val="40"/>
+          <w:lang w:val="fr-FR"/>
+        </w:rPr>
+      </w:pPr>
+      <w:r>
+        <w:rPr>
+          <w:rFonts w:ascii="Arial" w:hAnsi="Arial" w:cs="Arial"/>
+          <w:sz w:val="40"/>
+          <w:szCs w:val="40"/>
+          <w:lang w:val="fr-FR"/>
+        </w:rPr>
+        <w:t xml:space="preserve">Projet </w:t>
+      </w:r>
+      <w:r>
+        <w:rPr>
+          <w:rFonts w:ascii="Arial" w:hAnsi="Arial" w:cs="Arial"/>
+          <w:sz w:val="40"/>
+          <w:szCs w:val="40"/>
+          <w:lang w:val="en-US"/>
+        </w:rPr>
+        <w:t>Applied Cryptography</w:t>
+      </w:r>
+    </w:p>
+    <w:p>
+      <w:pPr>
+        <w:rPr>
+          <w:rFonts w:ascii="Arial" w:hAnsi="Arial" w:cs="Arial"/>
+          <w:sz w:val="22"/>
+          <w:szCs w:val="22"/>
+          <w:lang w:val="fr-FR"/>
+        </w:rPr>
+      </w:pPr>
+    </w:p>
+    <w:p>
+      <w:pPr>
+        <w:rPr>
+          <w:rFonts w:ascii="Arial" w:hAnsi="Arial" w:cs="Arial"/>
+          <w:sz w:val="22"/>
+          <w:szCs w:val="22"/>
+          <w:lang w:val="fr-FR"/>
+        </w:rPr>
+      </w:pPr>
+      <w:r>
+        <w:rPr>
+          <w:rFonts w:ascii="Arial" w:hAnsi="Arial" w:cs="Arial"/>
+          <w:sz w:val="22"/>
+          <w:szCs w:val="22"/>
+          <w:lang w:val="fr-FR"/>
+        </w:rPr>
+        <w:t>Ex</w:t>
+      </w:r>
+      <w:r>
+        <w:rPr>
+          <w:rFonts w:ascii="Arial" w:hAnsi="Arial" w:cs="Arial"/>
+          <w:sz w:val="22"/>
+          <w:szCs w:val="22"/>
+          <w:lang w:val="fr-FR"/>
+        </w:rPr>
+        <w:t>ercice 1</w:t>
+      </w:r>
+      <w:r>
+        <w:rPr>
+          <w:rFonts w:ascii="Arial" w:hAnsi="Arial" w:cs="Arial"/>
+          <w:sz w:val="22"/>
+          <w:szCs w:val="22"/>
+          <w:lang w:val="fr-FR"/>
+        </w:rPr>
+        <w:br/>
+      </w:r>
+    </w:p>
+    <w:p>
+      <w:pPr>
+        <w:rPr>
+          <w:rFonts w:ascii="Arial" w:hAnsi="Arial" w:cs="Arial"/>
+          <w:sz w:val="22"/>
+          <w:szCs w:val="22"/>
+          <w:lang w:val="fr-FR"/>
+        </w:rPr>
+      </w:pPr>
+      <w:r>
+        <w:rPr>
+          <w:rFonts w:ascii="Arial" w:hAnsi="Arial" w:cs="Arial"/>
+          <w:sz w:val="22"/>
+          <w:szCs w:val="22"/>
+          <w:lang w:val="fr-FR"/>
+        </w:rPr>
+        <w:t>Partie 1</w:t>
+      </w:r>
+    </w:p>
+    <w:p>
+      <w:pPr>
+        <w:rPr>
+          <w:rFonts w:ascii="Arial" w:hAnsi="Arial" w:cs="Arial"/>
+          <w:sz w:val="22"/>
+          <w:szCs w:val="22"/>
+          <w:lang w:val="fr-FR"/>
+        </w:rPr>
+      </w:pPr>
+    </w:p>
+    <w:p>
+      <w:pPr>
+        <w:rPr>
+          <w:rFonts w:ascii="Arial" w:hAnsi="Arial" w:cs="Arial"/>
+          <w:sz w:val="22"/>
+          <w:szCs w:val="22"/>
+          <w:lang w:val="fr-FR"/>
+        </w:rPr>
+      </w:pPr>
+      <w:r>
+        <w:rPr>
+          <w:rFonts w:ascii="Arial" w:hAnsi="Arial" w:cs="Arial"/>
+          <w:sz w:val="22"/>
+          <w:szCs w:val="22"/>
+          <w:lang w:val="fr-FR"/>
+        </w:rPr>
+        <w:t>Pour cet exercice, nous avons choisi si la chaine de caractère</w:t>
+      </w:r>
+      <w:r>
+        <w:rPr>
+          <w:rFonts w:ascii="Arial" w:hAnsi="Arial" w:cs="Arial"/>
+          <w:sz w:val="22"/>
+          <w:szCs w:val="22"/>
+          <w:lang w:val="fr-FR"/>
+        </w:rPr>
+        <w:t xml:space="preserve"> : </w:t>
+      </w:r>
+      <w:r>
+        <w:rPr>
+          <w:rFonts w:ascii="Arial" w:hAnsi="Arial" w:cs="Arial"/>
+          <w:sz w:val="22"/>
+          <w:szCs w:val="22"/>
+          <w:lang w:val="fr-FR"/>
+        </w:rPr>
+        <w:t>"Serano_Henri__Sara_Thibierge__Eloi_Seidlitz_DIA6"</w:t>
+      </w:r>
+      <w:r>
+        <w:rPr>
+          <w:rFonts w:ascii="Arial" w:hAnsi="Arial" w:cs="Arial"/>
+          <w:sz w:val="22"/>
+          <w:szCs w:val="22"/>
+          <w:lang w:val="fr-FR"/>
+        </w:rPr>
+        <w:t>.</w:t>
+      </w:r>
+    </w:p>
+    <w:p>
+      <w:pPr>
+        <w:rPr>
+          <w:rFonts w:ascii="Arial" w:hAnsi="Arial" w:cs="Arial"/>
+          <w:sz w:val="22"/>
+          <w:szCs w:val="22"/>
+          <w:lang w:val="fr-FR"/>
+        </w:rPr>
+      </w:pPr>
+    </w:p>
+    <w:p>
+      <w:pPr>
+        <w:rPr>
+          <w:rFonts w:ascii="Arial" w:hAnsi="Arial" w:cs="Arial"/>
+          <w:sz w:val="22"/>
+          <w:szCs w:val="22"/>
+          <w:lang w:val="fr-FR"/>
+        </w:rPr>
+      </w:pPr>
+      <w:r>
+        <w:rPr>
+          <w:rFonts w:ascii="Arial" w:hAnsi="Arial" w:cs="Arial"/>
+          <w:sz w:val="22"/>
+          <w:szCs w:val="22"/>
+          <w:lang w:val="fr-FR"/>
+        </w:rPr>
+        <w:t xml:space="preserve">Le nonce que nous avons trouvé est : </w:t>
+      </w:r>
+      <w:r>
+        <w:rPr>
+          <w:rFonts w:ascii="Arial" w:hAnsi="Arial" w:cs="Arial"/>
+          <w:sz w:val="22"/>
+          <w:szCs w:val="22"/>
+          <w:lang w:val="fr-FR"/>
+        </w:rPr>
+        <w:t>408284928</w:t>
+      </w:r>
+    </w:p>
+    <w:p>
+      <w:pPr>
+        <w:rPr>
+          <w:rFonts w:ascii="Arial" w:hAnsi="Arial" w:cs="Arial"/>
+          <w:sz w:val="22"/>
+          <w:szCs w:val="22"/>
+          <w:lang w:val="fr-FR"/>
+        </w:rPr>
+      </w:pPr>
+      <w:r>
+        <w:rPr>
+          <w:rFonts w:ascii="Arial" w:hAnsi="Arial" w:cs="Arial"/>
+          <w:sz w:val="22"/>
+          <w:szCs w:val="22"/>
+          <w:lang w:val="fr-FR"/>
+        </w:rPr>
+        <w:br/>
+        <w:t xml:space="preserve">Nous avons obtenu le hash suivant : </w:t>
+      </w:r>
+      <w:r>
+        <w:rPr>
+          <w:rFonts w:ascii="Arial" w:hAnsi="Arial" w:cs="Arial"/>
+          <w:sz w:val="22"/>
+          <w:szCs w:val="22"/>
+          <w:lang w:val="fr-FR"/>
+        </w:rPr>
+        <w:t>9f12fa3ea9dd4cdb820f093c22f67e89f866701f637d49163f50c88940000000</w:t>
+      </w:r>
+    </w:p>
+    <w:p>
+      <w:pPr>
+        <w:rPr>
+          <w:rFonts w:ascii="Arial" w:hAnsi="Arial" w:cs="Arial"/>
+          <w:sz w:val="22"/>
+          <w:szCs w:val="22"/>
+          <w:lang w:val="fr-FR"/>
+        </w:rPr>
+      </w:pPr>
+      <w:r>
+        <w:rPr>
+          <w:rFonts w:ascii="Arial" w:hAnsi="Arial" w:cs="Arial"/>
+          <w:sz w:val="22"/>
+          <w:szCs w:val="22"/>
+          <w:lang w:val="fr-FR"/>
+        </w:rPr>
+        <w:br/>
+        <w:t xml:space="preserve">Obtenir cet hash contenant 7 zéros nous a pris </w:t>
+      </w:r>
+      <w:r>
+        <w:rPr>
+          <w:rFonts w:ascii="Arial" w:hAnsi="Arial" w:cs="Arial"/>
+          <w:sz w:val="22"/>
+          <w:szCs w:val="22"/>
+          <w:lang w:val="fr-FR"/>
+        </w:rPr>
+        <w:t>16</w:t>
+      </w:r>
+      <w:r>
+        <w:rPr>
+          <w:rFonts w:ascii="Arial" w:hAnsi="Arial" w:cs="Arial"/>
+          <w:sz w:val="22"/>
+          <w:szCs w:val="22"/>
+          <w:lang w:val="fr-FR"/>
+        </w:rPr>
+        <w:t xml:space="preserve"> minutes et </w:t>
+      </w:r>
+      <w:r>
+        <w:rPr>
+          <w:rFonts w:ascii="Arial" w:hAnsi="Arial" w:cs="Arial"/>
+          <w:sz w:val="22"/>
+          <w:szCs w:val="22"/>
+          <w:lang w:val="fr-FR"/>
+        </w:rPr>
+        <w:t>50.8</w:t>
+      </w:r>
+      <w:r>
+        <w:rPr>
+          <w:rFonts w:ascii="Arial" w:hAnsi="Arial" w:cs="Arial"/>
+          <w:sz w:val="22"/>
+          <w:szCs w:val="22"/>
+          <w:lang w:val="fr-FR"/>
+        </w:rPr>
+        <w:t xml:space="preserve"> secondes.</w:t>
+      </w:r>
+    </w:p>
+    <w:p>
+      <w:pPr>
+        <w:rPr>
+          <w:rFonts w:ascii="Arial" w:hAnsi="Arial" w:cs="Arial"/>
+          <w:sz w:val="22"/>
+          <w:szCs w:val="22"/>
+          <w:lang w:val="fr-FR"/>
+        </w:rPr>
+      </w:pPr>
+      <w:r>
+        <w:rPr>
+          <w:rFonts w:ascii="Arial" w:hAnsi="Arial" w:cs="Arial"/>
+          <w:sz w:val="22"/>
+          <w:szCs w:val="22"/>
+          <w:lang w:val="fr-FR"/>
+        </w:rPr>
+        <w:t>Nous avons fait une fonction utilisable dans la partie 2. Il est possible de retrouver le code en annexe 1.</w:t>
+      </w:r>
+    </w:p>
+    <w:p>
+      <w:pPr>
+        <w:rPr>
+          <w:rFonts w:ascii="Arial" w:hAnsi="Arial" w:cs="Arial"/>
+          <w:sz w:val="22"/>
+          <w:szCs w:val="22"/>
+          <w:lang w:val="fr-FR"/>
+        </w:rPr>
+      </w:pPr>
+    </w:p>
+    <w:p>
+      <w:pPr>
+        <w:rPr>
+          <w:rFonts w:ascii="Arial" w:hAnsi="Arial" w:cs="Arial"/>
+          <w:sz w:val="22"/>
+          <w:szCs w:val="22"/>
+          <w:lang w:val="fr-FR"/>
+        </w:rPr>
+      </w:pPr>
+      <w:r>
+        <w:rPr>
+          <w:rFonts w:ascii="Arial" w:hAnsi="Arial" w:cs="Arial"/>
+          <w:sz w:val="22"/>
+          <w:szCs w:val="22"/>
+          <w:lang w:val="fr-FR"/>
+        </w:rPr>
+        <w:t>Partie 2</w:t>
+      </w:r>
+    </w:p>
+    <w:p>
+      <w:pPr>
+        <w:rPr>
+          <w:rFonts w:ascii="Arial" w:hAnsi="Arial" w:cs="Arial"/>
+          <w:sz w:val="22"/>
+          <w:szCs w:val="22"/>
+          <w:lang w:val="fr-FR"/>
+        </w:rPr>
+      </w:pPr>
+    </w:p>
+    <w:p>
+      <w:pPr>
+        <w:rPr>
+          <w:rFonts w:ascii="Arial" w:hAnsi="Arial" w:cs="Arial"/>
+          <w:sz w:val="22"/>
+          <w:szCs w:val="22"/>
+          <w:lang w:val="fr-FR"/>
+        </w:rPr>
+      </w:pPr>
+      <w:r>
+        <w:rPr>
+          <w:rFonts w:ascii="Arial" w:hAnsi="Arial" w:cs="Arial"/>
+          <w:sz w:val="22"/>
+          <w:szCs w:val="22"/>
+          <w:lang w:val="fr-FR"/>
+        </w:rPr>
+        <w:t xml:space="preserve">Ici nous avons utilisé la même chaine de caractère que pour la première partie en ajoutant les caractères </w:t>
+      </w:r>
+      <w:r>
+        <w:rPr>
+          <w:rFonts w:ascii="Arial" w:hAnsi="Arial" w:cs="Arial"/>
+          <w:sz w:val="22"/>
+          <w:szCs w:val="22"/>
+          <w:lang w:val="fr-FR"/>
+        </w:rPr>
+        <w:t xml:space="preserve">97 (a) à 126 (~) de la table ascii. Par exemple la première chaine de caractère est </w:t>
+      </w:r>
+      <w:r>
+        <w:rPr>
+          <w:rFonts w:ascii="Arial" w:hAnsi="Arial" w:cs="Arial"/>
+          <w:sz w:val="22"/>
+          <w:szCs w:val="22"/>
+          <w:lang w:val="fr-FR"/>
+        </w:rPr>
+        <w:t>"Serano_Henri__Sara_Thibierge__Eloi_Seidlitz_DIA6</w:t>
+      </w:r>
+      <w:r>
+        <w:rPr>
+          <w:rFonts w:ascii="Arial" w:hAnsi="Arial" w:cs="Arial"/>
+          <w:sz w:val="22"/>
+          <w:szCs w:val="22"/>
+          <w:lang w:val="fr-FR"/>
+        </w:rPr>
+        <w:t>a</w:t>
+      </w:r>
+      <w:r>
+        <w:rPr>
+          <w:rFonts w:ascii="Arial" w:hAnsi="Arial" w:cs="Arial"/>
+          <w:sz w:val="22"/>
+          <w:szCs w:val="22"/>
+          <w:lang w:val="fr-FR"/>
+        </w:rPr>
+        <w:t>"</w:t>
+      </w:r>
+      <w:r>
+        <w:rPr>
+          <w:rFonts w:ascii="Arial" w:hAnsi="Arial" w:cs="Arial"/>
+          <w:sz w:val="22"/>
+          <w:szCs w:val="22"/>
+          <w:lang w:val="fr-FR"/>
+        </w:rPr>
+        <w:t xml:space="preserve"> et 0.29 secondes ont suffis à trouver un hash avec 5 zéros, cependant il a fallu </w:t>
+      </w:r>
+      <w:r>
+        <w:rPr>
+          <w:rFonts w:ascii="Arial" w:hAnsi="Arial" w:cs="Arial"/>
+          <w:sz w:val="22"/>
+          <w:szCs w:val="22"/>
+          <w:lang w:val="fr-FR"/>
+        </w:rPr>
+        <w:t>1 minute 18.49 secondes pour en trouver un avec 6 zéros.</w:t>
+      </w:r>
+    </w:p>
+    <w:p>
+      <w:pPr>
+        <w:rPr>
+          <w:rFonts w:ascii="Arial" w:hAnsi="Arial" w:cs="Arial"/>
+          <w:sz w:val="22"/>
+          <w:szCs w:val="22"/>
+          <w:lang w:val="fr-FR"/>
+        </w:rPr>
+      </w:pPr>
+    </w:p>
+    <w:p>
+      <w:pPr>
+        <w:rPr>
+          <w:rFonts w:ascii="Arial" w:hAnsi="Arial" w:cs="Arial"/>
+          <w:sz w:val="22"/>
+          <w:szCs w:val="22"/>
+          <w:lang w:val="fr-FR"/>
+        </w:rPr>
+      </w:pPr>
+      <w:r>
+        <w:rPr>
+          <w:rFonts w:ascii="Arial" w:hAnsi="Arial" w:cs="Arial"/>
+          <w:sz w:val="22"/>
+          <w:szCs w:val="22"/>
+          <w:lang w:val="fr-FR"/>
+        </w:rPr>
+        <w:t xml:space="preserve">Nous avons donc répété le processus 30 fois où n zéros est 5 et n+1 zéros est 6. </w:t>
+      </w:r>
+      <w:r>
+        <w:rPr>
+          <w:rFonts w:ascii="Arial" w:hAnsi="Arial" w:cs="Arial"/>
+          <w:sz w:val="22"/>
+          <w:szCs w:val="22"/>
+          <w:lang w:val="fr-FR"/>
+        </w:rPr>
+        <w:br/>
+        <w:t>Le t</w:t>
+      </w:r>
+      <w:r>
+        <w:rPr>
+          <w:rFonts w:ascii="Arial" w:hAnsi="Arial" w:cs="Arial"/>
+          <w:sz w:val="22"/>
+          <w:szCs w:val="22"/>
+          <w:lang w:val="fr-FR"/>
+        </w:rPr>
+        <w:t>emps</w:t>
+      </w:r>
+      <w:r>
+        <w:rPr>
+          <w:rFonts w:ascii="Arial" w:hAnsi="Arial" w:cs="Arial"/>
+          <w:sz w:val="22"/>
+          <w:szCs w:val="22"/>
+          <w:lang w:val="fr-FR"/>
+        </w:rPr>
+        <w:t xml:space="preserve"> </w:t>
+      </w:r>
+      <w:r>
+        <w:rPr>
+          <w:rFonts w:ascii="Arial" w:hAnsi="Arial" w:cs="Arial"/>
+          <w:sz w:val="22"/>
+          <w:szCs w:val="22"/>
+          <w:lang w:val="fr-FR"/>
+        </w:rPr>
+        <w:t>moyen</w:t>
+      </w:r>
+      <w:r>
+        <w:rPr>
+          <w:rFonts w:ascii="Arial" w:hAnsi="Arial" w:cs="Arial"/>
+          <w:sz w:val="22"/>
+          <w:szCs w:val="22"/>
+          <w:lang w:val="fr-FR"/>
+        </w:rPr>
+        <w:t xml:space="preserve"> pour trouver n zéros (5) était de</w:t>
+      </w:r>
+      <w:r>
+        <w:rPr>
+          <w:rFonts w:ascii="Arial" w:hAnsi="Arial" w:cs="Arial"/>
+          <w:sz w:val="22"/>
+          <w:szCs w:val="22"/>
+          <w:lang w:val="fr-FR"/>
+        </w:rPr>
+        <w:t xml:space="preserve"> 1.</w:t>
+      </w:r>
+      <w:r>
+        <w:rPr>
+          <w:rFonts w:ascii="Arial" w:hAnsi="Arial" w:cs="Arial"/>
+          <w:sz w:val="22"/>
+          <w:szCs w:val="22"/>
+          <w:lang w:val="fr-FR"/>
+        </w:rPr>
+        <w:t>25 secondes</w:t>
+      </w:r>
+    </w:p>
+    <w:p>
+      <w:pPr>
+        <w:rPr>
+          <w:rFonts w:ascii="Arial" w:hAnsi="Arial" w:cs="Arial"/>
+          <w:sz w:val="22"/>
+          <w:szCs w:val="22"/>
+          <w:lang w:val="fr-FR"/>
+        </w:rPr>
+      </w:pPr>
+      <w:r>
+        <w:rPr>
+          <w:rFonts w:ascii="Arial" w:hAnsi="Arial" w:cs="Arial"/>
+          <w:sz w:val="22"/>
+          <w:szCs w:val="22"/>
+          <w:lang w:val="fr-FR"/>
+        </w:rPr>
+        <w:t xml:space="preserve">Le </w:t>
+      </w:r>
+      <w:r>
+        <w:rPr>
+          <w:rFonts w:ascii="Arial" w:hAnsi="Arial" w:cs="Arial"/>
+          <w:sz w:val="22"/>
+          <w:szCs w:val="22"/>
+          <w:lang w:val="fr-FR"/>
+        </w:rPr>
+        <w:t>temps</w:t>
+      </w:r>
+      <w:r>
+        <w:rPr>
+          <w:rFonts w:ascii="Arial" w:hAnsi="Arial" w:cs="Arial"/>
+          <w:sz w:val="22"/>
+          <w:szCs w:val="22"/>
+          <w:lang w:val="fr-FR"/>
+        </w:rPr>
+        <w:t xml:space="preserve"> </w:t>
+      </w:r>
+      <w:r>
+        <w:rPr>
+          <w:rFonts w:ascii="Arial" w:hAnsi="Arial" w:cs="Arial"/>
+          <w:sz w:val="22"/>
+          <w:szCs w:val="22"/>
+          <w:lang w:val="fr-FR"/>
+        </w:rPr>
+        <w:t>moyen</w:t>
+      </w:r>
+      <w:r>
+        <w:rPr>
+          <w:rFonts w:ascii="Arial" w:hAnsi="Arial" w:cs="Arial"/>
+          <w:sz w:val="22"/>
+          <w:szCs w:val="22"/>
+          <w:lang w:val="fr-FR"/>
+        </w:rPr>
+        <w:t xml:space="preserve"> </w:t>
+      </w:r>
+      <w:r>
+        <w:rPr>
+          <w:rFonts w:ascii="Arial" w:hAnsi="Arial" w:cs="Arial"/>
+          <w:sz w:val="22"/>
+          <w:szCs w:val="22"/>
+          <w:lang w:val="fr-FR"/>
+        </w:rPr>
+        <w:t xml:space="preserve">pour trouver </w:t>
+      </w:r>
+      <w:r>
+        <w:rPr>
+          <w:rFonts w:ascii="Arial" w:hAnsi="Arial" w:cs="Arial"/>
+          <w:sz w:val="22"/>
+          <w:szCs w:val="22"/>
+          <w:lang w:val="fr-FR"/>
+        </w:rPr>
+        <w:t>n+1</w:t>
+      </w:r>
+      <w:r>
+        <w:rPr>
+          <w:rFonts w:ascii="Arial" w:hAnsi="Arial" w:cs="Arial"/>
+          <w:sz w:val="22"/>
+          <w:szCs w:val="22"/>
+          <w:lang w:val="fr-FR"/>
+        </w:rPr>
+        <w:t xml:space="preserve"> zéros (6) </w:t>
+      </w:r>
+      <w:r>
+        <w:rPr>
+          <w:rFonts w:ascii="Arial" w:hAnsi="Arial" w:cs="Arial"/>
+          <w:sz w:val="22"/>
+          <w:szCs w:val="22"/>
+          <w:lang w:val="fr-FR"/>
+        </w:rPr>
+        <w:t>était de</w:t>
+      </w:r>
+      <w:r>
+        <w:rPr>
+          <w:rFonts w:ascii="Arial" w:hAnsi="Arial" w:cs="Arial"/>
+          <w:sz w:val="22"/>
+          <w:szCs w:val="22"/>
+          <w:lang w:val="fr-FR"/>
+        </w:rPr>
+        <w:t xml:space="preserve"> 30.85</w:t>
+      </w:r>
+      <w:r>
+        <w:rPr>
+          <w:rFonts w:ascii="Arial" w:hAnsi="Arial" w:cs="Arial"/>
+          <w:sz w:val="22"/>
+          <w:szCs w:val="22"/>
+          <w:lang w:val="fr-FR"/>
+        </w:rPr>
+        <w:t xml:space="preserve"> secondes</w:t>
+      </w:r>
+    </w:p>
+    <w:p>
+      <w:pPr>
+        <w:rPr>
+          <w:rFonts w:ascii="Arial" w:hAnsi="Arial" w:cs="Arial"/>
+          <w:sz w:val="22"/>
+          <w:szCs w:val="22"/>
+          <w:lang w:val="fr-FR"/>
+        </w:rPr>
+      </w:pPr>
+      <w:r>
+        <w:rPr>
+          <w:rFonts w:ascii="Arial" w:hAnsi="Arial" w:cs="Arial"/>
+          <w:sz w:val="22"/>
+          <w:szCs w:val="22"/>
+          <w:lang w:val="fr-FR"/>
+        </w:rPr>
+        <w:t>Il a donc fallu en moyenne</w:t>
+      </w:r>
+      <w:r>
+        <w:rPr>
+          <w:rFonts w:ascii="Arial" w:hAnsi="Arial" w:cs="Arial"/>
+          <w:sz w:val="22"/>
+          <w:szCs w:val="22"/>
+          <w:lang w:val="fr-FR"/>
+        </w:rPr>
+        <w:t xml:space="preserve"> 24.70</w:t>
+      </w:r>
+      <w:r>
+        <w:rPr>
+          <w:rFonts w:ascii="Arial" w:hAnsi="Arial" w:cs="Arial"/>
+          <w:sz w:val="22"/>
+          <w:szCs w:val="22"/>
+          <w:lang w:val="fr-FR"/>
+        </w:rPr>
+        <w:t xml:space="preserve"> fois plus de temps pour trouver 6 zéros que 5.</w:t>
+      </w:r>
+    </w:p>
+    <w:p>
+      <w:pPr>
+        <w:rPr>
+          <w:rFonts w:ascii="Arial" w:hAnsi="Arial" w:cs="Arial"/>
+          <w:sz w:val="22"/>
+          <w:szCs w:val="22"/>
+          <w:lang w:val="fr-FR"/>
+        </w:rPr>
+      </w:pPr>
+    </w:p>
+    <w:p>
+      <w:pPr>
+        <w:rPr>
+          <w:rFonts w:ascii="Arial" w:hAnsi="Arial" w:cs="Arial"/>
+          <w:sz w:val="22"/>
+          <w:szCs w:val="22"/>
+          <w:lang w:val="fr-FR"/>
+        </w:rPr>
+      </w:pPr>
+      <w:r>
+        <w:rPr>
+          <w:rFonts w:ascii="Arial" w:hAnsi="Arial" w:cs="Arial"/>
+          <w:sz w:val="22"/>
+          <w:szCs w:val="22"/>
+          <w:lang w:val="fr-FR"/>
+        </w:rPr>
+        <w:t xml:space="preserve">Il est intéressant de noter qu’il est possible que la première chaine de caractère contenant n zéros à la fin en contienne en réalité n+1. C’était le cas pour la chaine de caractère : </w:t>
+      </w:r>
+      <w:r>
+        <w:rPr>
+          <w:rFonts w:ascii="Arial" w:hAnsi="Arial" w:cs="Arial"/>
+          <w:sz w:val="22"/>
+          <w:szCs w:val="22"/>
+          <w:lang w:val="fr-FR"/>
+        </w:rPr>
+        <w:t>"Serano_Henri__Sara_Thibierge__Eloi_Seidlitz_DIA6</w:t>
+      </w:r>
+      <w:r>
+        <w:rPr>
+          <w:rFonts w:ascii="Arial" w:hAnsi="Arial" w:cs="Arial"/>
+          <w:sz w:val="22"/>
+          <w:szCs w:val="22"/>
+          <w:lang w:val="fr-FR"/>
+        </w:rPr>
+        <w:t>e</w:t>
+      </w:r>
+      <w:r>
+        <w:rPr>
+          <w:rFonts w:ascii="Arial" w:hAnsi="Arial" w:cs="Arial"/>
+          <w:sz w:val="22"/>
+          <w:szCs w:val="22"/>
+          <w:lang w:val="fr-FR"/>
+        </w:rPr>
+        <w:t>"</w:t>
+      </w:r>
+      <w:r>
+        <w:rPr>
+          <w:rFonts w:ascii="Arial" w:hAnsi="Arial" w:cs="Arial"/>
+          <w:sz w:val="22"/>
+          <w:szCs w:val="22"/>
+          <w:lang w:val="fr-FR"/>
+        </w:rPr>
+        <w:t>.</w:t>
+      </w:r>
+    </w:p>
+    <w:p>
+      <w:pPr>
+        <w:rPr>
+          <w:rFonts w:ascii="Arial" w:hAnsi="Arial" w:cs="Arial"/>
+          <w:sz w:val="22"/>
+          <w:szCs w:val="22"/>
+          <w:lang w:val="fr-FR"/>
+        </w:rPr>
+      </w:pPr>
+    </w:p>
+    <w:p>
+      <w:pPr>
+        <w:rPr>
+          <w:rFonts w:ascii="Arial" w:hAnsi="Arial" w:cs="Arial"/>
+          <w:sz w:val="22"/>
+          <w:szCs w:val="22"/>
+          <w:lang w:val="fr-FR"/>
+        </w:rPr>
+      </w:pPr>
+      <w:r>
+        <w:rPr>
+          <w:rFonts w:ascii="Arial" w:hAnsi="Arial" w:cs="Arial"/>
+          <w:sz w:val="22"/>
+          <w:szCs w:val="22"/>
+          <w:lang w:val="fr-FR"/>
+        </w:rPr>
+        <w:t>Pour plus de détaille allez sur l’</w:t>
+      </w:r>
+      <w:r>
+        <w:rPr>
+          <w:rFonts w:ascii="Arial" w:hAnsi="Arial" w:cs="Arial"/>
+          <w:sz w:val="22"/>
+          <w:szCs w:val="22"/>
+          <w:lang w:val="fr-FR"/>
+        </w:rPr>
+        <w:t xml:space="preserve">annexe </w:t>
+      </w:r>
+      <w:r>
+        <w:rPr>
+          <w:rFonts w:ascii="Arial" w:hAnsi="Arial" w:cs="Arial"/>
+          <w:sz w:val="22"/>
+          <w:szCs w:val="22"/>
+          <w:lang w:val="fr-FR"/>
+        </w:rPr>
+        <w:t>2.</w:t>
+      </w:r>
+    </w:p>
+    <w:p>
+      <w:pPr>
+        <w:rPr>
+          <w:rFonts w:ascii="Arial" w:hAnsi="Arial" w:cs="Arial"/>
+          <w:sz w:val="22"/>
+          <w:szCs w:val="22"/>
+          <w:lang w:val="fr-FR"/>
+        </w:rPr>
+      </w:pPr>
+    </w:p>
+    <w:p>
+      <w:pPr>
+        <w:rPr>
+          <w:rFonts w:ascii="Arial" w:hAnsi="Arial" w:cs="Arial"/>
+          <w:sz w:val="22"/>
+          <w:szCs w:val="22"/>
+          <w:lang w:val="fr-FR"/>
+        </w:rPr>
+      </w:pPr>
+    </w:p>
+    <w:p>
+      <w:pPr>
+        <w:rPr>
+          <w:rFonts w:ascii="Arial" w:hAnsi="Arial" w:cs="Arial"/>
+          <w:sz w:val="22"/>
+          <w:szCs w:val="22"/>
+          <w:lang w:val="fr-FR"/>
+        </w:rPr>
+      </w:pPr>
+      <w:r>
+        <w:rPr>
+          <w:rFonts w:ascii="Arial" w:hAnsi="Arial" w:cs="Arial"/>
+          <w:sz w:val="22"/>
+          <w:szCs w:val="22"/>
+          <w:lang w:val="fr-FR"/>
+        </w:rPr>
+        <w:t>Exercice 2</w:t>
+      </w:r>
+    </w:p>
+    <w:p>
+      <w:pPr>
+        <w:rPr>
+          <w:rFonts w:ascii="Arial" w:hAnsi="Arial" w:cs="Arial"/>
+          <w:sz w:val="22"/>
+          <w:szCs w:val="22"/>
+          <w:lang w:val="fr-FR"/>
+        </w:rPr>
+      </w:pPr>
+    </w:p>
+    <w:p>
+      <w:pPr>
+        <w:rPr>
+          <w:rFonts w:ascii="Arial" w:hAnsi="Arial" w:cs="Arial"/>
+          <w:sz w:val="22"/>
+          <w:szCs w:val="22"/>
+          <w:lang w:val="fr-FR"/>
+        </w:rPr>
+      </w:pPr>
+      <w:r>
+        <w:rPr>
+          <w:rFonts w:ascii="Arial" w:hAnsi="Arial" w:cs="Arial"/>
+          <w:sz w:val="22"/>
+          <w:szCs w:val="22"/>
+          <w:lang w:val="fr-FR"/>
+        </w:rPr>
+        <w:t xml:space="preserve">Pour obtenir nos password et iv, nous </w:t>
+      </w:r>
+      <w:r>
+        <w:rPr>
+          <w:rFonts w:ascii="Arial" w:hAnsi="Arial" w:cs="Arial"/>
+          <w:sz w:val="22"/>
+          <w:szCs w:val="22"/>
+          <w:lang w:val="fr-FR"/>
+        </w:rPr>
+        <w:t xml:space="preserve">les avons générés aléatoirement </w:t>
+      </w:r>
+      <w:r>
+        <w:rPr>
+          <w:rFonts w:ascii="Arial" w:hAnsi="Arial" w:cs="Arial"/>
+          <w:sz w:val="22"/>
+          <w:szCs w:val="22"/>
+          <w:lang w:val="fr-FR"/>
+        </w:rPr>
+        <w:t>pour plus de sécurité.</w:t>
+      </w:r>
+    </w:p>
+    <w:p>
+      <w:pPr>
+        <w:rPr>
+          <w:rFonts w:ascii="Arial" w:hAnsi="Arial" w:cs="Arial"/>
+          <w:sz w:val="22"/>
+          <w:szCs w:val="22"/>
+          <w:lang w:val="fr-FR"/>
+        </w:rPr>
+      </w:pPr>
+      <w:r>
+        <w:rPr>
+          <w:rFonts w:ascii="Arial" w:hAnsi="Arial" w:cs="Arial"/>
+          <w:sz w:val="22"/>
+          <w:szCs w:val="22"/>
+          <w:lang w:val="fr-FR"/>
+        </w:rPr>
+        <w:t>Nous avons donc obtenu notre entier N que vous pourrez retrouver en déchiffrant C.</w:t>
+      </w:r>
+    </w:p>
+    <w:p>
+      <w:pPr>
+        <w:rPr>
+          <w:rFonts w:ascii="Arial" w:hAnsi="Arial" w:cs="Arial"/>
+          <w:sz w:val="22"/>
+          <w:szCs w:val="22"/>
+          <w:lang w:val="fr-FR"/>
+        </w:rPr>
+      </w:pPr>
+      <w:r>
+        <w:rPr>
+          <w:rFonts w:ascii="Arial" w:hAnsi="Arial" w:cs="Arial"/>
+          <w:sz w:val="22"/>
+          <w:szCs w:val="22"/>
+          <w:lang w:val="fr-FR"/>
+        </w:rPr>
+        <w:br/>
+        <w:t>Vous trouverez notre fichier encrypté sous le nom ES_HS_ST.enc</w:t>
+      </w:r>
+      <w:r>
+        <w:rPr>
+          <w:rFonts w:ascii="Arial" w:hAnsi="Arial" w:cs="Arial"/>
+          <w:sz w:val="22"/>
+          <w:szCs w:val="22"/>
+          <w:lang w:val="fr-FR"/>
+        </w:rPr>
+        <w:t xml:space="preserve"> que nous avons généré grâce à la commande openssl suivante (‘password’ et ‘iv’ ne vous sont pas donné</w:t>
+      </w:r>
+      <w:proofErr w:type="gramStart"/>
+      <w:r>
+        <w:rPr>
+          <w:rFonts w:ascii="Arial" w:hAnsi="Arial" w:cs="Arial"/>
+          <w:sz w:val="22"/>
+          <w:szCs w:val="22"/>
+          <w:lang w:val="fr-FR"/>
+        </w:rPr>
+        <w:t>):</w:t>
+      </w:r>
+      <w:proofErr w:type="gramEnd"/>
+    </w:p>
+    <w:p>
+      <w:pPr>
+        <w:rPr>
+          <w:rFonts w:ascii="Arial" w:hAnsi="Arial" w:cs="Arial"/>
+          <w:sz w:val="22"/>
+          <w:szCs w:val="22"/>
+          <w:lang w:val="fr-FR"/>
+        </w:rPr>
+      </w:pPr>
+      <w:r>
+        <w:rPr>
+          <w:rFonts w:ascii="Arial" w:hAnsi="Arial" w:cs="Arial"/>
+          <w:sz w:val="22"/>
+          <w:szCs w:val="22"/>
+          <w:lang w:val="fr-FR"/>
+        </w:rPr>
+        <w:br/>
+      </w:r>
+      <w:proofErr w:type="gramStart"/>
+      <w:r>
+        <w:rPr>
+          <w:rFonts w:ascii="Arial" w:hAnsi="Arial" w:cs="Arial"/>
+          <w:sz w:val="22"/>
+          <w:szCs w:val="22"/>
+          <w:lang w:val="fr-FR"/>
+        </w:rPr>
+        <w:t>openssl</w:t>
+      </w:r>
+      <w:proofErr w:type="gramEnd"/>
+      <w:r>
+        <w:rPr>
+          <w:rFonts w:ascii="Arial" w:hAnsi="Arial" w:cs="Arial"/>
+          <w:sz w:val="22"/>
+          <w:szCs w:val="22"/>
+          <w:lang w:val="fr-FR"/>
+        </w:rPr>
+        <w:t xml:space="preserve"> </w:t>
+      </w:r>
+      <w:proofErr w:type="spellStart"/>
+      <w:r>
+        <w:rPr>
+          <w:rFonts w:ascii="Arial" w:hAnsi="Arial" w:cs="Arial"/>
+          <w:sz w:val="22"/>
+          <w:szCs w:val="22"/>
+          <w:lang w:val="fr-FR"/>
+        </w:rPr>
+        <w:t>enc</w:t>
+      </w:r>
+      <w:proofErr w:type="spellEnd"/>
+      <w:r>
+        <w:rPr>
+          <w:rFonts w:ascii="Arial" w:hAnsi="Arial" w:cs="Arial"/>
+          <w:sz w:val="22"/>
+          <w:szCs w:val="22"/>
+          <w:lang w:val="fr-FR"/>
+        </w:rPr>
+        <w:t xml:space="preserve"> -aes-256-ctr -pbkdf2 -in text_to_encrypt.txt -out ES_HS_ST.enc -</w:t>
+      </w:r>
+      <w:proofErr w:type="spellStart"/>
+      <w:r>
+        <w:rPr>
+          <w:rFonts w:ascii="Arial" w:hAnsi="Arial" w:cs="Arial"/>
+          <w:sz w:val="22"/>
+          <w:szCs w:val="22"/>
+          <w:lang w:val="fr-FR"/>
+        </w:rPr>
+        <w:t>pass</w:t>
+      </w:r>
+      <w:proofErr w:type="spellEnd"/>
+      <w:r>
+        <w:rPr>
+          <w:rFonts w:ascii="Arial" w:hAnsi="Arial" w:cs="Arial"/>
+          <w:sz w:val="22"/>
+          <w:szCs w:val="22"/>
+          <w:lang w:val="fr-FR"/>
+        </w:rPr>
+        <w:t xml:space="preserve"> </w:t>
+      </w:r>
+      <w:proofErr w:type="spellStart"/>
+      <w:r>
+        <w:rPr>
+          <w:rFonts w:ascii="Arial" w:hAnsi="Arial" w:cs="Arial"/>
+          <w:sz w:val="22"/>
+          <w:szCs w:val="22"/>
+          <w:lang w:val="fr-FR"/>
+        </w:rPr>
+        <w:t>pass:password</w:t>
+      </w:r>
+      <w:proofErr w:type="spellEnd"/>
+      <w:r>
+        <w:rPr>
+          <w:rFonts w:ascii="Arial" w:hAnsi="Arial" w:cs="Arial"/>
+          <w:sz w:val="22"/>
+          <w:szCs w:val="22"/>
+          <w:lang w:val="fr-FR"/>
+        </w:rPr>
+        <w:t xml:space="preserve"> -iv </w:t>
+      </w:r>
+      <w:proofErr w:type="spellStart"/>
+      <w:r>
+        <w:rPr>
+          <w:rFonts w:ascii="Arial" w:hAnsi="Arial" w:cs="Arial"/>
+          <w:sz w:val="22"/>
+          <w:szCs w:val="22"/>
+          <w:lang w:val="fr-FR"/>
+        </w:rPr>
+        <w:t>iv</w:t>
+      </w:r>
+      <w:proofErr w:type="spellEnd"/>
+      <w:r>
+        <w:rPr>
+          <w:rFonts w:ascii="Arial" w:hAnsi="Arial" w:cs="Arial"/>
+          <w:sz w:val="22"/>
+          <w:szCs w:val="22"/>
+          <w:lang w:val="fr-FR"/>
+        </w:rPr>
+        <w:br/>
+      </w:r>
+    </w:p>
+    <w:p>
+      <w:pPr>
+        <w:rPr>
+          <w:rFonts w:ascii="Arial" w:hAnsi="Arial" w:cs="Arial"/>
+          <w:sz w:val="22"/>
+          <w:szCs w:val="22"/>
+          <w:lang w:val="fr-FR"/>
+        </w:rPr>
+      </w:pPr>
+      <w:r>
+        <w:rPr>
+          <w:rFonts w:ascii="Arial" w:hAnsi="Arial" w:cs="Arial"/>
+          <w:sz w:val="22"/>
+          <w:szCs w:val="22"/>
+          <w:lang w:val="fr-FR"/>
+        </w:rPr>
+        <w:lastRenderedPageBreak/>
+        <w:t>Nous avons ensuite généré notre clé privée ‘b’ aléatoirement puis notre clé</w:t>
+      </w:r>
+      <w:r>
+        <w:rPr>
+          <w:rFonts w:ascii="Arial" w:hAnsi="Arial" w:cs="Arial"/>
+          <w:sz w:val="22"/>
+          <w:szCs w:val="22"/>
+          <w:lang w:val="fr-FR"/>
+        </w:rPr>
+        <w:t xml:space="preserve"> public B</w:t>
+      </w:r>
+      <w:r>
+        <w:rPr>
+          <w:rFonts w:ascii="Arial" w:hAnsi="Arial" w:cs="Arial"/>
+          <w:sz w:val="22"/>
+          <w:szCs w:val="22"/>
+          <w:lang w:val="fr-FR"/>
+        </w:rPr>
+        <w:t xml:space="preserve">, </w:t>
+      </w:r>
+      <w:r>
+        <w:rPr>
+          <w:rFonts w:ascii="Arial" w:hAnsi="Arial" w:cs="Arial"/>
+          <w:sz w:val="22"/>
+          <w:szCs w:val="22"/>
+          <w:lang w:val="fr-FR"/>
+        </w:rPr>
+        <w:t>3089461795188824779451885</w:t>
+      </w:r>
+      <w:r>
+        <w:rPr>
+          <w:rFonts w:ascii="Arial" w:hAnsi="Arial" w:cs="Arial"/>
+          <w:sz w:val="22"/>
+          <w:szCs w:val="22"/>
+          <w:lang w:val="fr-FR"/>
+        </w:rPr>
+        <w:t>, nous permettant d’obtenir n</w:t>
+      </w:r>
+      <w:r>
+        <w:rPr>
+          <w:rFonts w:ascii="Arial" w:hAnsi="Arial" w:cs="Arial"/>
+          <w:sz w:val="22"/>
+          <w:szCs w:val="22"/>
+          <w:lang w:val="fr-FR"/>
+        </w:rPr>
+        <w:t xml:space="preserve">otre chiffrement C </w:t>
+      </w:r>
+      <w:r>
+        <w:rPr>
+          <w:rFonts w:ascii="Arial" w:hAnsi="Arial" w:cs="Arial"/>
+          <w:sz w:val="22"/>
+          <w:szCs w:val="22"/>
+          <w:lang w:val="fr-FR"/>
+        </w:rPr>
+        <w:t>de N</w:t>
+      </w:r>
+      <w:r>
+        <w:rPr>
+          <w:rFonts w:ascii="Arial" w:hAnsi="Arial" w:cs="Arial"/>
+          <w:sz w:val="22"/>
+          <w:szCs w:val="22"/>
+          <w:lang w:val="fr-FR"/>
+        </w:rPr>
+        <w:t xml:space="preserve"> : </w:t>
+      </w:r>
+      <w:r>
+        <w:rPr>
+          <w:rFonts w:ascii="Arial" w:hAnsi="Arial" w:cs="Arial"/>
+          <w:sz w:val="22"/>
+          <w:szCs w:val="22"/>
+          <w:lang w:val="fr-FR"/>
+        </w:rPr>
+        <w:t>5855849996723033070255305</w:t>
+      </w:r>
+      <w:r>
+        <w:rPr>
+          <w:rFonts w:ascii="Arial" w:hAnsi="Arial" w:cs="Arial"/>
+          <w:sz w:val="22"/>
+          <w:szCs w:val="22"/>
+          <w:lang w:val="fr-FR"/>
+        </w:rPr>
+        <w:t>.</w:t>
+      </w:r>
+      <w:r>
+        <w:rPr>
+          <w:rFonts w:ascii="Arial" w:hAnsi="Arial" w:cs="Arial"/>
+          <w:sz w:val="22"/>
+          <w:szCs w:val="22"/>
+          <w:lang w:val="fr-FR"/>
+        </w:rPr>
+        <w:br/>
+      </w:r>
+      <w:r>
+        <w:rPr>
+          <w:rFonts w:ascii="Arial" w:hAnsi="Arial" w:cs="Arial"/>
+          <w:sz w:val="22"/>
+          <w:szCs w:val="22"/>
+          <w:lang w:val="fr-FR"/>
+        </w:rPr>
+        <w:br/>
+      </w:r>
+      <w:r>
+        <w:rPr>
+          <w:rFonts w:ascii="Arial" w:hAnsi="Arial" w:cs="Arial"/>
+          <w:sz w:val="22"/>
+          <w:szCs w:val="22"/>
+          <w:lang w:val="fr-FR"/>
+        </w:rPr>
+        <w:t>Nous avons testé nos processus pour vérifier qu’ils fonctionnent.</w:t>
+      </w:r>
+      <w:r>
+        <w:rPr>
+          <w:rFonts w:ascii="Arial" w:hAnsi="Arial" w:cs="Arial"/>
+          <w:sz w:val="22"/>
+          <w:szCs w:val="22"/>
+          <w:lang w:val="fr-FR"/>
+        </w:rPr>
+        <w:br/>
+        <w:t>Pour plus d’information n’hésitez pas à consulter l’annexe 3.</w:t>
+      </w:r>
+    </w:p>
+    <w:p>
+      <w:pPr>
+        <w:rPr>
+          <w:rFonts w:ascii="Arial" w:hAnsi="Arial" w:cs="Arial"/>
+          <w:sz w:val="22"/>
+          <w:szCs w:val="22"/>
+          <w:lang w:val="fr-FR"/>
+        </w:rPr>
+      </w:pPr>
+    </w:p>
+    <w:p>
+      <w:pPr>
+        <w:rPr>
+          <w:rFonts w:ascii="Arial" w:hAnsi="Arial" w:cs="Arial"/>
+          <w:sz w:val="22"/>
+          <w:szCs w:val="22"/>
+          <w:lang w:val="fr-FR"/>
+        </w:rPr>
+      </w:pPr>
+    </w:p>
+    <w:p>
+      <w:pPr>
+        <w:rPr>
+          <w:rFonts w:ascii="Arial" w:hAnsi="Arial" w:cs="Arial"/>
+          <w:sz w:val="22"/>
+          <w:szCs w:val="22"/>
+          <w:lang w:val="fr-FR"/>
+        </w:rPr>
+      </w:pPr>
+      <w:r>
+        <w:rPr>
+          <w:rFonts w:ascii="Arial" w:hAnsi="Arial" w:cs="Arial"/>
+          <w:sz w:val="22"/>
+          <w:szCs w:val="22"/>
+          <w:lang w:val="fr-FR"/>
+        </w:rPr>
+        <w:t>Exercice 3</w:t>
+      </w:r>
+    </w:p>
+    <w:p>
+      <w:pPr>
+        <w:rPr>
+          <w:rFonts w:ascii="Arial" w:hAnsi="Arial" w:cs="Arial"/>
+          <w:sz w:val="22"/>
+          <w:szCs w:val="22"/>
+          <w:lang w:val="fr-FR"/>
+        </w:rPr>
+      </w:pPr>
+    </w:p>
+    <w:p>
+      <w:pPr>
+        <w:rPr>
+          <w:rFonts w:ascii="Arial" w:hAnsi="Arial" w:cs="Arial"/>
+          <w:sz w:val="22"/>
+          <w:szCs w:val="22"/>
+          <w:lang w:val="fr-FR"/>
+        </w:rPr>
+      </w:pPr>
+      <w:r>
+        <w:rPr>
+          <w:rFonts w:ascii="Arial" w:hAnsi="Arial" w:cs="Arial"/>
+          <w:sz w:val="22"/>
+          <w:szCs w:val="22"/>
+          <w:lang w:val="fr-FR"/>
+        </w:rPr>
+        <w:t>Partie 1</w:t>
+      </w:r>
+    </w:p>
+    <w:p>
+      <w:pPr>
+        <w:rPr>
+          <w:rFonts w:ascii="Arial" w:hAnsi="Arial" w:cs="Arial"/>
+          <w:sz w:val="22"/>
+          <w:szCs w:val="22"/>
+          <w:lang w:val="fr-FR"/>
+        </w:rPr>
+      </w:pPr>
+    </w:p>
+    <w:p>
+      <w:pPr>
+        <w:rPr>
+          <w:rFonts w:ascii="Arial" w:hAnsi="Arial" w:cs="Arial"/>
+          <w:sz w:val="22"/>
+          <w:szCs w:val="22"/>
+          <w:lang w:val="fr-FR"/>
+        </w:rPr>
+      </w:pPr>
+      <w:r>
+        <w:rPr>
+          <w:rFonts w:ascii="Arial" w:hAnsi="Arial" w:cs="Arial"/>
+          <w:sz w:val="22"/>
+          <w:szCs w:val="22"/>
+          <w:lang w:val="fr-FR"/>
+        </w:rPr>
+        <w:t>Pour cette partie</w:t>
+      </w:r>
+      <w:r>
+        <w:rPr>
+          <w:rFonts w:ascii="Arial" w:hAnsi="Arial" w:cs="Arial"/>
+          <w:sz w:val="22"/>
+          <w:szCs w:val="22"/>
+          <w:lang w:val="fr-FR"/>
+        </w:rPr>
+        <w:t>,</w:t>
+      </w:r>
+      <w:r>
+        <w:rPr>
+          <w:rFonts w:ascii="Arial" w:hAnsi="Arial" w:cs="Arial"/>
+          <w:sz w:val="22"/>
+          <w:szCs w:val="22"/>
+          <w:lang w:val="fr-FR"/>
+        </w:rPr>
+        <w:t xml:space="preserve"> </w:t>
+      </w:r>
+      <w:r>
+        <w:rPr>
+          <w:rFonts w:ascii="Arial" w:hAnsi="Arial" w:cs="Arial"/>
+          <w:sz w:val="22"/>
+          <w:szCs w:val="22"/>
+          <w:lang w:val="fr-FR"/>
+        </w:rPr>
+        <w:t>nous avons fait la d</w:t>
+      </w:r>
+      <w:r>
+        <w:rPr>
+          <w:rFonts w:ascii="Arial" w:hAnsi="Arial" w:cs="Arial"/>
+          <w:sz w:val="22"/>
+          <w:szCs w:val="22"/>
+          <w:lang w:val="fr-FR"/>
+        </w:rPr>
+        <w:t>émonstration de la signature ElGama</w:t>
+      </w:r>
+      <w:r>
+        <w:rPr>
+          <w:rFonts w:ascii="Arial" w:hAnsi="Arial" w:cs="Arial"/>
+          <w:sz w:val="22"/>
+          <w:szCs w:val="22"/>
+          <w:lang w:val="fr-FR"/>
+        </w:rPr>
+        <w:t>l.</w:t>
+      </w:r>
+      <w:r>
+        <w:rPr>
+          <w:rFonts w:ascii="Arial" w:hAnsi="Arial" w:cs="Arial"/>
+          <w:sz w:val="22"/>
+          <w:szCs w:val="22"/>
+          <w:lang w:val="fr-FR"/>
+        </w:rPr>
+        <w:t xml:space="preserve"> Nous avons pris soin de ne pas utiliser de librairies ou packages qui faisaient tout à notre place.</w:t>
+      </w:r>
+      <w:r>
+        <w:rPr>
+          <w:rFonts w:ascii="Arial" w:hAnsi="Arial" w:cs="Arial"/>
+          <w:sz w:val="22"/>
+          <w:szCs w:val="22"/>
+          <w:lang w:val="fr-FR"/>
+        </w:rPr>
+        <w:br/>
+        <w:t>Je vous invite à aller consulter l’annexe 4 pour comprendre comment nous avons procédé. Pour vous aider le code a été documenté.</w:t>
+      </w:r>
+    </w:p>
+    <w:p>
+      <w:pPr>
+        <w:rPr>
+          <w:rFonts w:ascii="Arial" w:hAnsi="Arial" w:cs="Arial"/>
+          <w:sz w:val="22"/>
+          <w:szCs w:val="22"/>
+          <w:lang w:val="fr-FR"/>
+        </w:rPr>
+      </w:pPr>
+      <w:r>
+        <w:rPr>
+          <w:rFonts w:ascii="Arial" w:hAnsi="Arial" w:cs="Arial"/>
+          <w:sz w:val="22"/>
+          <w:szCs w:val="22"/>
+          <w:lang w:val="fr-FR"/>
+        </w:rPr>
+        <w:br/>
+        <w:t>Partie 2</w:t>
+      </w:r>
+    </w:p>
+    <w:p>
+      <w:pPr>
+        <w:rPr>
+          <w:rFonts w:ascii="Arial" w:hAnsi="Arial" w:cs="Arial"/>
+          <w:sz w:val="22"/>
+          <w:szCs w:val="22"/>
+          <w:lang w:val="fr-FR"/>
+        </w:rPr>
+      </w:pPr>
+    </w:p>
+    <w:p>
+      <w:pPr>
+        <w:rPr>
+          <w:rFonts w:ascii="Arial" w:hAnsi="Arial" w:cs="Arial"/>
+          <w:sz w:val="22"/>
+          <w:szCs w:val="22"/>
+          <w:lang w:val="fr-FR"/>
+        </w:rPr>
+      </w:pPr>
+      <w:r>
+        <w:rPr>
+          <w:rFonts w:ascii="Arial" w:hAnsi="Arial" w:cs="Arial"/>
+          <w:sz w:val="22"/>
+          <w:szCs w:val="22"/>
+          <w:lang w:val="fr-FR"/>
+        </w:rPr>
+        <w:t>Pour cette seconde partie, nous avons fait un exemple d’utilisation du RSA dans openssl.</w:t>
+      </w:r>
+    </w:p>
+    <w:p>
+      <w:pPr>
+        <w:rPr>
+          <w:rFonts w:ascii="Arial" w:hAnsi="Arial" w:cs="Arial"/>
+          <w:sz w:val="22"/>
+          <w:szCs w:val="22"/>
+          <w:lang w:val="fr-FR"/>
+        </w:rPr>
+      </w:pPr>
+      <w:r>
+        <w:rPr>
+          <w:rFonts w:ascii="Arial" w:hAnsi="Arial" w:cs="Arial"/>
+          <w:sz w:val="22"/>
+          <w:szCs w:val="22"/>
+          <w:lang w:val="fr-FR"/>
+        </w:rPr>
+        <w:t xml:space="preserve">Comme pour la première partie, je vous invite </w:t>
+      </w:r>
+      <w:r>
+        <w:rPr>
+          <w:rFonts w:ascii="Arial" w:hAnsi="Arial" w:cs="Arial"/>
+          <w:sz w:val="22"/>
+          <w:szCs w:val="22"/>
+          <w:lang w:val="fr-FR"/>
+        </w:rPr>
+        <w:t xml:space="preserve">à aller consulter l’annexe </w:t>
+      </w:r>
+      <w:r>
+        <w:rPr>
+          <w:rFonts w:ascii="Arial" w:hAnsi="Arial" w:cs="Arial"/>
+          <w:sz w:val="22"/>
+          <w:szCs w:val="22"/>
+          <w:lang w:val="fr-FR"/>
+        </w:rPr>
+        <w:t>5</w:t>
+      </w:r>
+      <w:r>
+        <w:rPr>
+          <w:rFonts w:ascii="Arial" w:hAnsi="Arial" w:cs="Arial"/>
+          <w:sz w:val="22"/>
+          <w:szCs w:val="22"/>
+          <w:lang w:val="fr-FR"/>
+        </w:rPr>
+        <w:t xml:space="preserve"> pour comprendre comment nous avons procédé. Pour vous aider le code a été documenté.</w:t>
+      </w:r>
+    </w:p>
+    <w:p>
+      <w:pPr>
+        <w:rPr>
+          <w:rFonts w:ascii="Arial" w:hAnsi="Arial" w:cs="Arial"/>
+          <w:sz w:val="22"/>
+          <w:szCs w:val="22"/>
+          <w:lang w:val="fr-FR"/>
+        </w:rPr>
+      </w:pPr>
+    </w:p>
+    <w:p>
+      <w:pPr>
+        <w:rPr>
+          <w:rFonts w:ascii="Arial" w:hAnsi="Arial" w:cs="Arial"/>
+          <w:sz w:val="22"/>
+          <w:szCs w:val="22"/>
+          <w:lang w:val="fr-FR"/>
+        </w:rPr>
+      </w:pPr>
+      <w:r>
+        <w:rPr>
+          <w:rFonts w:ascii="Arial" w:hAnsi="Arial" w:cs="Arial"/>
+          <w:sz w:val="22"/>
+          <w:szCs w:val="22"/>
+          <w:lang w:val="fr-FR"/>
+        </w:rPr>
+        <w:t>Annexe 0 (Importations des librairies utilisées)</w:t>
+      </w:r>
+    </w:p>
+    <w:p>
+      <w:pPr>
+        <w:rPr>
+          <w:rFonts w:ascii="Arial" w:hAnsi="Arial" w:cs="Arial"/>
+          <w:sz w:val="22"/>
+          <w:szCs w:val="22"/>
+          <w:lang w:val="fr-FR"/>
+        </w:rPr>
+      </w:pPr>
+      <w:r>
+        <w:rPr>
+          <w:rFonts w:ascii="Arial" w:hAnsi="Arial" w:cs="Arial"/>
+          <w:noProof/>
+          <w:sz w:val="22"/>
+          <w:szCs w:val="22"/>
+          <w:lang w:val="fr-FR"/>
+        </w:rPr>
+        <w:drawing>
+          <wp:inline distT="0" distB="0" distL="0" distR="0" wp14:anchorId="36FF3D05" wp14:editId="4230C3BD">
+            <wp:extent cx="5731510" cy="1549400"/>
+            <wp:effectExtent l="0" t="0" r="0" b="0"/>
+            <wp:docPr id="2" name="Picture 2" descr="A black and grey background&#10;&#10;Description automatically generated with medium confidence"/>
+            <wp:cNvGraphicFramePr>
+              <a:graphicFrameLocks xmlns:a="http://schemas.openxmlformats.org/drawingml/2006/main" noChangeAspect="1"/>
+            </wp:cNvGraphicFramePr>
+            <a:graphic xmlns:a="http://schemas.openxmlformats.org/drawingml/2006/main">
+              <a:graphicData uri="http://schemas.openxmlformats.org/drawingml/2006/picture">
+                <pic:pic xmlns:pic="http://schemas.openxmlformats.org/drawingml/2006/picture">
+                  <pic:nvPicPr>
+                    <pic:cNvPr id="2" name="Picture 2" descr="A black and grey background&#10;&#10;Description automatically generated with medium confidence"/>
+                    <pic:cNvPicPr/>
+                  </pic:nvPicPr>
+                  <pic:blipFill>
+                    <a:blip r:embed="rId4" cstate="print">
+                      <a:extLst>
+                        <a:ext uri="{28A0092B-C50C-407E-A947-70E740481C1C}">
+                          <a14:useLocalDpi xmlns:a14="http://schemas.microsoft.com/office/drawing/2010/main" val="0"/>
+                        </a:ext>
+                      </a:extLst>
+                    </a:blip>
+                    <a:stretch>
+                      <a:fillRect/>
+                    </a:stretch>
+                  </pic:blipFill>
+                  <pic:spPr>
+                    <a:xfrm>
+                      <a:off x="0" y="0"/>
+                      <a:ext cx="5731510" cy="1549400"/>
+                    </a:xfrm>
+                    <a:prstGeom prst="rect">
+                      <a:avLst/>
+                    </a:prstGeom>
+                  </pic:spPr>
+                </pic:pic>
+              </a:graphicData>
+            </a:graphic>
+          </wp:inline>
+        </w:drawing>
+      </w:r>
+    </w:p>
+    <w:p>
+      <w:pPr>
+        <w:rPr>
+          <w:rFonts w:ascii="Arial" w:hAnsi="Arial" w:cs="Arial"/>
+          <w:sz w:val="22"/>
+          <w:szCs w:val="22"/>
+          <w:lang w:val="fr-FR"/>
+        </w:rPr>
+      </w:pPr>
+    </w:p>
+    <w:p>
+      <w:pPr>
+        <w:rPr>
+          <w:rFonts w:ascii="Arial" w:hAnsi="Arial" w:cs="Arial"/>
+          <w:sz w:val="22"/>
+          <w:szCs w:val="22"/>
+          <w:lang w:val="fr-FR"/>
+        </w:rPr>
+      </w:pPr>
+      <w:r>
+        <w:rPr>
+          <w:rFonts w:ascii="Arial" w:hAnsi="Arial" w:cs="Arial"/>
+          <w:sz w:val="22"/>
+          <w:szCs w:val="22"/>
+          <w:lang w:val="fr-FR"/>
+        </w:rPr>
+        <w:t>Annexe 1</w:t>
+      </w:r>
+    </w:p>
+    <w:p>
+      <w:pPr>
+        <w:rPr>
+          <w:rFonts w:ascii="Arial" w:hAnsi="Arial" w:cs="Arial"/>
+          <w:sz w:val="22"/>
+          <w:szCs w:val="22"/>
+          <w:lang w:val="fr-FR"/>
+        </w:rPr>
+      </w:pPr>
+      <w:r>
+        <w:rPr>
+          <w:rFonts w:ascii="Arial" w:hAnsi="Arial" w:cs="Arial"/>
+          <w:noProof/>
+          <w:sz w:val="22"/>
+          <w:szCs w:val="22"/>
+          <w:lang w:val="fr-FR"/>
+        </w:rPr>
+        <w:drawing>
+          <wp:inline distT="0" distB="0" distL="0" distR="0" wp14:anchorId="5B88E26C" wp14:editId="2573F87E">
+            <wp:extent cx="5731510" cy="2834640"/>
+            <wp:effectExtent l="0" t="0" r="0" b="0"/>
+            <wp:docPr id="3" name="Picture 3" descr="A screenshot of a computer program&#10;&#10;Description automatically generated"/>
+            <wp:cNvGraphicFramePr>
+              <a:graphicFrameLocks xmlns:a="http://schemas.openxmlformats.org/drawingml/2006/main" noChangeAspect="1"/>
+            </wp:cNvGraphicFramePr>
+            <a:graphic xmlns:a="http://schemas.openxmlformats.org/drawingml/2006/main">
+              <a:graphicData uri="http://schemas.openxmlformats.org/drawingml/2006/picture">
+                <pic:pic xmlns:pic="http://schemas.openxmlformats.org/drawingml/2006/picture">
+                  <pic:nvPicPr>
+                    <pic:cNvPr id="3" name="Picture 3" descr="A screenshot of a computer program&#10;&#10;Description automatically generated"/>
+                    <pic:cNvPicPr/>
+                  </pic:nvPicPr>
+                  <pic:blipFill>
+                    <a:blip r:embed="rId5" cstate="print">
+                      <a:extLst>
+                        <a:ext uri="{28A0092B-C50C-407E-A947-70E740481C1C}">
+                          <a14:useLocalDpi xmlns:a14="http://schemas.microsoft.com/office/drawing/2010/main" val="0"/>
+                        </a:ext>
+                      </a:extLst>
+                    </a:blip>
+                    <a:stretch>
+                      <a:fillRect/>
+                    </a:stretch>
+                  </pic:blipFill>
+                  <pic:spPr>
+                    <a:xfrm>
+                      <a:off x="0" y="0"/>
+                      <a:ext cx="5731510" cy="2834640"/>
+                    </a:xfrm>
+                    <a:prstGeom prst="rect">
+                      <a:avLst/>
+                    </a:prstGeom>
+                  </pic:spPr>
+                </pic:pic>
+              </a:graphicData>
+            </a:graphic>
+          </wp:inline>
+        </w:drawing>
+      </w:r>
+    </w:p>
+    <w:p>
+      <w:pPr>
+        <w:rPr>
+          <w:rFonts w:ascii="Arial" w:hAnsi="Arial" w:cs="Arial"/>
+          <w:sz w:val="22"/>
+          <w:szCs w:val="22"/>
+          <w:lang w:val="fr-FR"/>
+        </w:rPr>
+      </w:pPr>
+    </w:p>
+    <w:p>
+      <w:pPr>
+        <w:rPr>
+          <w:rFonts w:ascii="Arial" w:hAnsi="Arial" w:cs="Arial"/>
+          <w:sz w:val="22"/>
+          <w:szCs w:val="22"/>
+          <w:lang w:val="fr-FR"/>
+        </w:rPr>
+      </w:pPr>
+      <w:r>
+        <w:rPr>
+          <w:rFonts w:ascii="Arial" w:hAnsi="Arial" w:cs="Arial"/>
+          <w:sz w:val="22"/>
+          <w:szCs w:val="22"/>
+          <w:lang w:val="fr-FR"/>
+        </w:rPr>
+        <w:lastRenderedPageBreak/>
+        <w:t>Annexe 2</w:t>
+      </w:r>
+    </w:p>
+    <w:p>
+      <w:pPr>
+        <w:rPr>
+          <w:rFonts w:ascii="Arial" w:hAnsi="Arial" w:cs="Arial"/>
+          <w:sz w:val="22"/>
+          <w:szCs w:val="22"/>
+          <w:lang w:val="fr-FR"/>
+        </w:rPr>
+      </w:pPr>
+      <w:r>
+        <w:rPr>
+          <w:rFonts w:ascii="Arial" w:hAnsi="Arial" w:cs="Arial"/>
+          <w:noProof/>
+          <w:sz w:val="22"/>
+          <w:szCs w:val="22"/>
+          <w:lang w:val="fr-FR"/>
+        </w:rPr>
+        <w:drawing>
+          <wp:inline distT="0" distB="0" distL="0" distR="0" wp14:anchorId="42145C3F" wp14:editId="4F07272E">
+            <wp:extent cx="5731510" cy="2882900"/>
+            <wp:effectExtent l="0" t="0" r="0" b="0"/>
+            <wp:docPr id="4" name="Picture 4" descr="A screenshot of a computer program&#10;&#10;Description automatically generated"/>
+            <wp:cNvGraphicFramePr>
+              <a:graphicFrameLocks xmlns:a="http://schemas.openxmlformats.org/drawingml/2006/main" noChangeAspect="1"/>
+            </wp:cNvGraphicFramePr>
+            <a:graphic xmlns:a="http://schemas.openxmlformats.org/drawingml/2006/main">
+              <a:graphicData uri="http://schemas.openxmlformats.org/drawingml/2006/picture">
+                <pic:pic xmlns:pic="http://schemas.openxmlformats.org/drawingml/2006/picture">
+                  <pic:nvPicPr>
+                    <pic:cNvPr id="4" name="Picture 4" descr="A screenshot of a computer program&#10;&#10;Description automatically generated"/>
+                    <pic:cNvPicPr/>
+                  </pic:nvPicPr>
+                  <pic:blipFill>
+                    <a:blip r:embed="rId6" cstate="print">
+                      <a:extLst>
+                        <a:ext uri="{28A0092B-C50C-407E-A947-70E740481C1C}">
+                          <a14:useLocalDpi xmlns:a14="http://schemas.microsoft.com/office/drawing/2010/main" val="0"/>
+                        </a:ext>
+                      </a:extLst>
+                    </a:blip>
+                    <a:stretch>
+                      <a:fillRect/>
+                    </a:stretch>
+                  </pic:blipFill>
+                  <pic:spPr>
+                    <a:xfrm>
+                      <a:off x="0" y="0"/>
+                      <a:ext cx="5731510" cy="2882900"/>
+                    </a:xfrm>
+                    <a:prstGeom prst="rect">
+                      <a:avLst/>
+                    </a:prstGeom>
+                  </pic:spPr>
+                </pic:pic>
+              </a:graphicData>
+            </a:graphic>
+          </wp:inline>
+        </w:drawing>
+      </w:r>
+    </w:p>
+    <w:p>
+      <w:pPr>
+        <w:rPr>
+          <w:rFonts w:ascii="Arial" w:hAnsi="Arial" w:cs="Arial"/>
+          <w:sz w:val="22"/>
+          <w:szCs w:val="22"/>
+          <w:lang w:val="fr-FR"/>
+        </w:rPr>
+      </w:pPr>
+      <w:r>
+        <w:rPr>
+          <w:rFonts w:ascii="Arial" w:hAnsi="Arial" w:cs="Arial"/>
+          <w:noProof/>
+          <w:sz w:val="22"/>
+          <w:szCs w:val="22"/>
+          <w:lang w:val="fr-FR"/>
+        </w:rPr>
+        <w:drawing>
+          <wp:inline distT="0" distB="0" distL="0" distR="0" wp14:anchorId="474F066F" wp14:editId="7B03DAB9">
+            <wp:extent cx="5731510" cy="3369310"/>
+            <wp:effectExtent l="0" t="0" r="0" b="0"/>
+            <wp:docPr id="5" name="Picture 5" descr="A screenshot of a computer&#10;&#10;Description automatically generated"/>
+            <wp:cNvGraphicFramePr>
+              <a:graphicFrameLocks xmlns:a="http://schemas.openxmlformats.org/drawingml/2006/main" noChangeAspect="1"/>
+            </wp:cNvGraphicFramePr>
+            <a:graphic xmlns:a="http://schemas.openxmlformats.org/drawingml/2006/main">
+              <a:graphicData uri="http://schemas.openxmlformats.org/drawingml/2006/picture">
+                <pic:pic xmlns:pic="http://schemas.openxmlformats.org/drawingml/2006/picture">
+                  <pic:nvPicPr>
+                    <pic:cNvPr id="5" name="Picture 5" descr="A screenshot of a computer&#10;&#10;Description automatically generated"/>
+                    <pic:cNvPicPr/>
+                  </pic:nvPicPr>
+                  <pic:blipFill>
+                    <a:blip r:embed="rId7" cstate="print">
+                      <a:extLst>
+                        <a:ext uri="{28A0092B-C50C-407E-A947-70E740481C1C}">
+                          <a14:useLocalDpi xmlns:a14="http://schemas.microsoft.com/office/drawing/2010/main" val="0"/>
+                        </a:ext>
+                      </a:extLst>
+                    </a:blip>
+                    <a:stretch>
+                      <a:fillRect/>
+                    </a:stretch>
+                  </pic:blipFill>
+                  <pic:spPr>
+                    <a:xfrm>
+                      <a:off x="0" y="0"/>
+                      <a:ext cx="5731510" cy="3369310"/>
+                    </a:xfrm>
+                    <a:prstGeom prst="rect">
+                      <a:avLst/>
+                    </a:prstGeom>
+                  </pic:spPr>
+                </pic:pic>
+              </a:graphicData>
+            </a:graphic>
+          </wp:inline>
+        </w:drawing>
+      </w:r>
+    </w:p>
+    <w:p>
+      <w:pPr>
+        <w:rPr>
+          <w:rFonts w:ascii="Arial" w:hAnsi="Arial" w:cs="Arial"/>
+          <w:sz w:val="22"/>
+          <w:szCs w:val="22"/>
+          <w:lang w:val="fr-FR"/>
+        </w:rPr>
+      </w:pPr>
+    </w:p>
+    <w:p>
+      <w:pPr>
+        <w:rPr>
+          <w:rFonts w:ascii="Arial" w:hAnsi="Arial" w:cs="Arial"/>
+          <w:sz w:val="22"/>
+          <w:szCs w:val="22"/>
+          <w:lang w:val="fr-FR"/>
+        </w:rPr>
+      </w:pPr>
+    </w:p>
+    <w:p>
+      <w:pPr>
+        <w:rPr>
+          <w:rFonts w:ascii="Arial" w:hAnsi="Arial" w:cs="Arial"/>
+          <w:sz w:val="22"/>
+          <w:szCs w:val="22"/>
+          <w:lang w:val="fr-FR"/>
+        </w:rPr>
+      </w:pPr>
+    </w:p>
+    <w:p>
+      <w:pPr>
+        <w:rPr>
+          <w:rFonts w:ascii="Arial" w:hAnsi="Arial" w:cs="Arial"/>
+          <w:sz w:val="22"/>
+          <w:szCs w:val="22"/>
+          <w:lang w:val="fr-FR"/>
+        </w:rPr>
+      </w:pPr>
+    </w:p>
+    <w:p>
+      <w:pPr>
+        <w:rPr>
+          <w:rFonts w:ascii="Arial" w:hAnsi="Arial" w:cs="Arial"/>
+          <w:sz w:val="22"/>
+          <w:szCs w:val="22"/>
+          <w:lang w:val="fr-FR"/>
+        </w:rPr>
+      </w:pPr>
+    </w:p>
+    <w:p>
+      <w:pPr>
+        <w:rPr>
+          <w:rFonts w:ascii="Arial" w:hAnsi="Arial" w:cs="Arial"/>
+          <w:sz w:val="22"/>
+          <w:szCs w:val="22"/>
+          <w:lang w:val="fr-FR"/>
+        </w:rPr>
+      </w:pPr>
+    </w:p>
+    <w:p>
+      <w:pPr>
+        <w:rPr>
+          <w:rFonts w:ascii="Arial" w:hAnsi="Arial" w:cs="Arial"/>
+          <w:sz w:val="22"/>
+          <w:szCs w:val="22"/>
+          <w:lang w:val="fr-FR"/>
+        </w:rPr>
+      </w:pPr>
+    </w:p>
+    <w:p>
+      <w:pPr>
+        <w:rPr>
+          <w:rFonts w:ascii="Arial" w:hAnsi="Arial" w:cs="Arial"/>
+          <w:sz w:val="22"/>
+          <w:szCs w:val="22"/>
+          <w:lang w:val="fr-FR"/>
+        </w:rPr>
+      </w:pPr>
+    </w:p>
+    <w:p>
+      <w:pPr>
+        <w:rPr>
+          <w:rFonts w:ascii="Arial" w:hAnsi="Arial" w:cs="Arial"/>
+          <w:sz w:val="22"/>
+          <w:szCs w:val="22"/>
+          <w:lang w:val="fr-FR"/>
+        </w:rPr>
+      </w:pPr>
+    </w:p>
+    <w:p>
+      <w:pPr>
+        <w:rPr>
+          <w:rFonts w:ascii="Arial" w:hAnsi="Arial" w:cs="Arial"/>
+          <w:sz w:val="22"/>
+          <w:szCs w:val="22"/>
+          <w:lang w:val="fr-FR"/>
+        </w:rPr>
+      </w:pPr>
+    </w:p>
+    <w:p>
+      <w:pPr>
+        <w:rPr>
+          <w:rFonts w:ascii="Arial" w:hAnsi="Arial" w:cs="Arial"/>
+          <w:sz w:val="22"/>
+          <w:szCs w:val="22"/>
+          <w:lang w:val="fr-FR"/>
+        </w:rPr>
+      </w:pPr>
+    </w:p>
+    <w:p>
+      <w:pPr>
+        <w:rPr>
+          <w:rFonts w:ascii="Arial" w:hAnsi="Arial" w:cs="Arial"/>
+          <w:sz w:val="22"/>
+          <w:szCs w:val="22"/>
+          <w:lang w:val="fr-FR"/>
+        </w:rPr>
+      </w:pPr>
+    </w:p>
+    <w:p>
+      <w:pPr>
+        <w:rPr>
+          <w:rFonts w:ascii="Arial" w:hAnsi="Arial" w:cs="Arial"/>
+          <w:sz w:val="22"/>
+          <w:szCs w:val="22"/>
+          <w:lang w:val="fr-FR"/>
+        </w:rPr>
+      </w:pPr>
+    </w:p>
+    <w:p>
+      <w:pPr>
+        <w:rPr>
+          <w:rFonts w:ascii="Arial" w:hAnsi="Arial" w:cs="Arial"/>
+          <w:sz w:val="22"/>
+          <w:szCs w:val="22"/>
+          <w:lang w:val="fr-FR"/>
+        </w:rPr>
+      </w:pPr>
+    </w:p>
+    <w:p>
+      <w:pPr>
+        <w:rPr>
+          <w:rFonts w:ascii="Arial" w:hAnsi="Arial" w:cs="Arial"/>
+          <w:sz w:val="22"/>
+          <w:szCs w:val="22"/>
+          <w:lang w:val="fr-FR"/>
+        </w:rPr>
+      </w:pPr>
+    </w:p>
+    <w:p>
+      <w:pPr>
+        <w:rPr>
+          <w:rFonts w:ascii="Arial" w:hAnsi="Arial" w:cs="Arial"/>
+          <w:sz w:val="22"/>
+          <w:szCs w:val="22"/>
+          <w:lang w:val="fr-FR"/>
+        </w:rPr>
+      </w:pPr>
+      <w:r>
+        <w:rPr>
+          <w:rFonts w:ascii="Arial" w:hAnsi="Arial" w:cs="Arial"/>
+          <w:sz w:val="22"/>
+          <w:szCs w:val="22"/>
+          <w:lang w:val="fr-FR"/>
+        </w:rPr>
+        <w:lastRenderedPageBreak/>
+        <w:t>Annexe 3</w:t>
+      </w:r>
+    </w:p>
+    <w:p>
+      <w:pPr>
+        <w:rPr>
+          <w:rFonts w:ascii="Arial" w:hAnsi="Arial" w:cs="Arial"/>
+          <w:sz w:val="22"/>
+          <w:szCs w:val="22"/>
+          <w:lang w:val="fr-FR"/>
+        </w:rPr>
+      </w:pPr>
+      <w:r>
+        <w:rPr>
+          <w:rFonts w:ascii="Arial" w:hAnsi="Arial" w:cs="Arial"/>
+          <w:noProof/>
+          <w:sz w:val="22"/>
+          <w:szCs w:val="22"/>
+          <w:lang w:val="fr-FR"/>
+        </w:rPr>
+        <w:drawing>
+          <wp:inline distT="0" distB="0" distL="0" distR="0" wp14:anchorId="3EF1B177" wp14:editId="35275EF5">
+            <wp:extent cx="5731510" cy="2550795"/>
+            <wp:effectExtent l="0" t="0" r="0" b="1905"/>
+            <wp:docPr id="6" name="Picture 6" descr="A screenshot of a computer&#10;&#10;Description automatically generated"/>
+            <wp:cNvGraphicFramePr>
+              <a:graphicFrameLocks xmlns:a="http://schemas.openxmlformats.org/drawingml/2006/main" noChangeAspect="1"/>
+            </wp:cNvGraphicFramePr>
+            <a:graphic xmlns:a="http://schemas.openxmlformats.org/drawingml/2006/main">
+              <a:graphicData uri="http://schemas.openxmlformats.org/drawingml/2006/picture">
+                <pic:pic xmlns:pic="http://schemas.openxmlformats.org/drawingml/2006/picture">
+                  <pic:nvPicPr>
+                    <pic:cNvPr id="6" name="Picture 6" descr="A screenshot of a computer&#10;&#10;Description automatically generated"/>
+                    <pic:cNvPicPr/>
+                  </pic:nvPicPr>
+                  <pic:blipFill>
+                    <a:blip r:embed="rId8" cstate="print">
+                      <a:extLst>
+                        <a:ext uri="{28A0092B-C50C-407E-A947-70E740481C1C}">
+                          <a14:useLocalDpi xmlns:a14="http://schemas.microsoft.com/office/drawing/2010/main" val="0"/>
+                        </a:ext>
+                      </a:extLst>
+                    </a:blip>
+                    <a:stretch>
+                      <a:fillRect/>
+                    </a:stretch>
+                  </pic:blipFill>
+                  <pic:spPr>
+                    <a:xfrm>
+                      <a:off x="0" y="0"/>
+                      <a:ext cx="5731510" cy="2550795"/>
+                    </a:xfrm>
+                    <a:prstGeom prst="rect">
+                      <a:avLst/>
+                    </a:prstGeom>
+                  </pic:spPr>
+                </pic:pic>
+              </a:graphicData>
+            </a:graphic>
+          </wp:inline>
+        </w:drawing>
+      </w:r>
+    </w:p>
+    <w:p>
+      <w:pPr>
+        <w:rPr>
+          <w:rFonts w:ascii="Arial" w:hAnsi="Arial" w:cs="Arial"/>
+          <w:sz w:val="22"/>
+          <w:szCs w:val="22"/>
+          <w:lang w:val="fr-FR"/>
+        </w:rPr>
+      </w:pPr>
+      <w:r>
+        <w:rPr>
+          <w:rFonts w:ascii="Arial" w:hAnsi="Arial" w:cs="Arial"/>
+          <w:noProof/>
+          <w:sz w:val="22"/>
+          <w:szCs w:val="22"/>
+          <w:lang w:val="fr-FR"/>
+        </w:rPr>
+        <w:drawing>
+          <wp:inline distT="0" distB="0" distL="0" distR="0" wp14:anchorId="5DE268C7" wp14:editId="3295BC10">
+            <wp:extent cx="5731510" cy="3060700"/>
+            <wp:effectExtent l="0" t="0" r="0" b="0"/>
+            <wp:docPr id="7" name="Picture 7" descr="A screenshot of a computer&#10;&#10;Description automatically generated"/>
+            <wp:cNvGraphicFramePr>
+              <a:graphicFrameLocks xmlns:a="http://schemas.openxmlformats.org/drawingml/2006/main" noChangeAspect="1"/>
+            </wp:cNvGraphicFramePr>
+            <a:graphic xmlns:a="http://schemas.openxmlformats.org/drawingml/2006/main">
+              <a:graphicData uri="http://schemas.openxmlformats.org/drawingml/2006/picture">
+                <pic:pic xmlns:pic="http://schemas.openxmlformats.org/drawingml/2006/picture">
+                  <pic:nvPicPr>
+                    <pic:cNvPr id="7" name="Picture 7" descr="A screenshot of a computer&#10;&#10;Description automatically generated"/>
+                    <pic:cNvPicPr/>
+                  </pic:nvPicPr>
+                  <pic:blipFill>
+                    <a:blip r:embed="rId9" cstate="print">
+                      <a:extLst>
+                        <a:ext uri="{28A0092B-C50C-407E-A947-70E740481C1C}">
+                          <a14:useLocalDpi xmlns:a14="http://schemas.microsoft.com/office/drawing/2010/main" val="0"/>
+                        </a:ext>
+                      </a:extLst>
+                    </a:blip>
+                    <a:stretch>
+                      <a:fillRect/>
+                    </a:stretch>
+                  </pic:blipFill>
+                  <pic:spPr>
+                    <a:xfrm>
+                      <a:off x="0" y="0"/>
+                      <a:ext cx="5731510" cy="3060700"/>
+                    </a:xfrm>
+                    <a:prstGeom prst="rect">
+                      <a:avLst/>
+                    </a:prstGeom>
+                  </pic:spPr>
+                </pic:pic>
+              </a:graphicData>
+            </a:graphic>
+          </wp:inline>
+        </w:drawing>
+      </w:r>
+    </w:p>
+    <w:p>
+      <w:pPr>
+        <w:rPr>
+          <w:rFonts w:ascii="Arial" w:hAnsi="Arial" w:cs="Arial"/>
+          <w:sz w:val="22"/>
+          <w:szCs w:val="22"/>
+          <w:lang w:val="fr-FR"/>
+        </w:rPr>
+      </w:pPr>
+    </w:p>
+    <w:p>
+      <w:pPr>
+        <w:rPr>
+          <w:rFonts w:ascii="Arial" w:hAnsi="Arial" w:cs="Arial"/>
+          <w:sz w:val="22"/>
+          <w:szCs w:val="22"/>
+          <w:lang w:val="fr-FR"/>
+        </w:rPr>
+      </w:pPr>
+    </w:p>
+    <w:p>
+      <w:pPr>
+        <w:rPr>
+          <w:rFonts w:ascii="Arial" w:hAnsi="Arial" w:cs="Arial"/>
+          <w:sz w:val="22"/>
+          <w:szCs w:val="22"/>
+          <w:lang w:val="fr-FR"/>
+        </w:rPr>
+      </w:pPr>
+    </w:p>
+    <w:p>
+      <w:pPr>
+        <w:rPr>
+          <w:rFonts w:ascii="Arial" w:hAnsi="Arial" w:cs="Arial"/>
+          <w:sz w:val="22"/>
+          <w:szCs w:val="22"/>
+          <w:lang w:val="fr-FR"/>
+        </w:rPr>
+      </w:pPr>
+    </w:p>
+    <w:p>
+      <w:pPr>
+        <w:rPr>
+          <w:rFonts w:ascii="Arial" w:hAnsi="Arial" w:cs="Arial"/>
+          <w:sz w:val="22"/>
+          <w:szCs w:val="22"/>
+          <w:lang w:val="fr-FR"/>
+        </w:rPr>
+      </w:pPr>
+    </w:p>
+    <w:p>
+      <w:pPr>
+        <w:rPr>
+          <w:rFonts w:ascii="Arial" w:hAnsi="Arial" w:cs="Arial"/>
+          <w:sz w:val="22"/>
+          <w:szCs w:val="22"/>
+          <w:lang w:val="fr-FR"/>
+        </w:rPr>
+      </w:pPr>
+    </w:p>
+    <w:p>
+      <w:pPr>
+        <w:rPr>
+          <w:rFonts w:ascii="Arial" w:hAnsi="Arial" w:cs="Arial"/>
+          <w:sz w:val="22"/>
+          <w:szCs w:val="22"/>
+          <w:lang w:val="fr-FR"/>
+        </w:rPr>
+      </w:pPr>
+    </w:p>
+    <w:p>
+      <w:pPr>
+        <w:rPr>
+          <w:rFonts w:ascii="Arial" w:hAnsi="Arial" w:cs="Arial"/>
+          <w:sz w:val="22"/>
+          <w:szCs w:val="22"/>
+          <w:lang w:val="fr-FR"/>
+        </w:rPr>
+      </w:pPr>
+    </w:p>
+    <w:p>
+      <w:pPr>
+        <w:rPr>
+          <w:rFonts w:ascii="Arial" w:hAnsi="Arial" w:cs="Arial"/>
+          <w:sz w:val="22"/>
+          <w:szCs w:val="22"/>
+          <w:lang w:val="fr-FR"/>
+        </w:rPr>
+      </w:pPr>
+    </w:p>
+    <w:p>
+      <w:pPr>
+        <w:rPr>
+          <w:rFonts w:ascii="Arial" w:hAnsi="Arial" w:cs="Arial"/>
+          <w:sz w:val="22"/>
+          <w:szCs w:val="22"/>
+          <w:lang w:val="fr-FR"/>
+        </w:rPr>
+      </w:pPr>
+    </w:p>
+    <w:p>
+      <w:pPr>
+        <w:rPr>
+          <w:rFonts w:ascii="Arial" w:hAnsi="Arial" w:cs="Arial"/>
+          <w:sz w:val="22"/>
+          <w:szCs w:val="22"/>
+          <w:lang w:val="fr-FR"/>
+        </w:rPr>
+      </w:pPr>
+    </w:p>
+    <w:p>
+      <w:pPr>
+        <w:rPr>
+          <w:rFonts w:ascii="Arial" w:hAnsi="Arial" w:cs="Arial"/>
+          <w:sz w:val="22"/>
+          <w:szCs w:val="22"/>
+          <w:lang w:val="fr-FR"/>
+        </w:rPr>
+      </w:pPr>
+    </w:p>
+    <w:p>
+      <w:pPr>
+        <w:rPr>
+          <w:rFonts w:ascii="Arial" w:hAnsi="Arial" w:cs="Arial"/>
+          <w:sz w:val="22"/>
+          <w:szCs w:val="22"/>
+          <w:lang w:val="fr-FR"/>
+        </w:rPr>
+      </w:pPr>
+    </w:p>
+    <w:p>
+      <w:pPr>
+        <w:rPr>
+          <w:rFonts w:ascii="Arial" w:hAnsi="Arial" w:cs="Arial"/>
+          <w:sz w:val="22"/>
+          <w:szCs w:val="22"/>
+          <w:lang w:val="fr-FR"/>
+        </w:rPr>
+      </w:pPr>
+    </w:p>
+    <w:p>
+      <w:pPr>
+        <w:rPr>
+          <w:rFonts w:ascii="Arial" w:hAnsi="Arial" w:cs="Arial"/>
+          <w:sz w:val="22"/>
+          <w:szCs w:val="22"/>
+          <w:lang w:val="fr-FR"/>
+        </w:rPr>
+      </w:pPr>
+    </w:p>
+    <w:p>
+      <w:pPr>
+        <w:rPr>
+          <w:rFonts w:ascii="Arial" w:hAnsi="Arial" w:cs="Arial"/>
+          <w:sz w:val="22"/>
+          <w:szCs w:val="22"/>
+          <w:lang w:val="fr-FR"/>
+        </w:rPr>
+      </w:pPr>
+    </w:p>
+    <w:p>
+      <w:pPr>
+        <w:rPr>
+          <w:rFonts w:ascii="Arial" w:hAnsi="Arial" w:cs="Arial"/>
+          <w:sz w:val="22"/>
+          <w:szCs w:val="22"/>
+          <w:lang w:val="fr-FR"/>
+        </w:rPr>
+      </w:pPr>
+    </w:p>
+    <w:p>
+      <w:pPr>
+        <w:rPr>
+          <w:rFonts w:ascii="Arial" w:hAnsi="Arial" w:cs="Arial"/>
+          <w:sz w:val="22"/>
+          <w:szCs w:val="22"/>
+          <w:lang w:val="fr-FR"/>
+        </w:rPr>
+      </w:pPr>
+    </w:p>
+    <w:p>
+      <w:pPr>
+        <w:rPr>
+          <w:rFonts w:ascii="Arial" w:hAnsi="Arial" w:cs="Arial"/>
+          <w:sz w:val="22"/>
+          <w:szCs w:val="22"/>
+          <w:lang w:val="fr-FR"/>
+        </w:rPr>
+      </w:pPr>
+    </w:p>
+    <w:p>
+      <w:pPr>
+        <w:rPr>
+          <w:rFonts w:ascii="Arial" w:hAnsi="Arial" w:cs="Arial"/>
+          <w:sz w:val="22"/>
+          <w:szCs w:val="22"/>
+          <w:lang w:val="fr-FR"/>
+        </w:rPr>
+      </w:pPr>
+      <w:r>
+        <w:rPr>
+          <w:rFonts w:ascii="Arial" w:hAnsi="Arial" w:cs="Arial"/>
+          <w:sz w:val="22"/>
+          <w:szCs w:val="22"/>
+          <w:lang w:val="fr-FR"/>
+        </w:rPr>
+        <w:lastRenderedPageBreak/>
+        <w:t>Annexe 4</w:t>
+      </w:r>
+    </w:p>
+    <w:p>
+      <w:pPr>
+        <w:rPr>
+          <w:rFonts w:ascii="Arial" w:hAnsi="Arial" w:cs="Arial"/>
+          <w:sz w:val="22"/>
+          <w:szCs w:val="22"/>
+          <w:lang w:val="fr-FR"/>
+        </w:rPr>
+      </w:pPr>
+      <w:r>
+        <w:rPr>
+          <w:rFonts w:ascii="Arial" w:hAnsi="Arial" w:cs="Arial"/>
+          <w:noProof/>
+          <w:sz w:val="22"/>
+          <w:szCs w:val="22"/>
+          <w:lang w:val="fr-FR"/>
+        </w:rPr>
+        <w:drawing>
+          <wp:inline distT="0" distB="0" distL="0" distR="0" wp14:anchorId="52938862" wp14:editId="2E2A53BA">
+            <wp:extent cx="5731510" cy="3060700"/>
+            <wp:effectExtent l="0" t="0" r="0" b="0"/>
+            <wp:docPr id="11" name="Picture 11" descr="A screenshot of a computer&#10;&#10;Description automatically generated"/>
+            <wp:cNvGraphicFramePr>
+              <a:graphicFrameLocks xmlns:a="http://schemas.openxmlformats.org/drawingml/2006/main" noChangeAspect="1"/>
+            </wp:cNvGraphicFramePr>
+            <a:graphic xmlns:a="http://schemas.openxmlformats.org/drawingml/2006/main">
+              <a:graphicData uri="http://schemas.openxmlformats.org/drawingml/2006/picture">
+                <pic:pic xmlns:pic="http://schemas.openxmlformats.org/drawingml/2006/picture">
+                  <pic:nvPicPr>
+                    <pic:cNvPr id="11" name="Picture 11" descr="A screenshot of a computer&#10;&#10;Description automatically generated"/>
+                    <pic:cNvPicPr/>
+                  </pic:nvPicPr>
+                  <pic:blipFill>
+                    <a:blip r:embed="rId10" cstate="print">
+                      <a:extLst>
+                        <a:ext uri="{28A0092B-C50C-407E-A947-70E740481C1C}">
+                          <a14:useLocalDpi xmlns:a14="http://schemas.microsoft.com/office/drawing/2010/main" val="0"/>
+                        </a:ext>
+                      </a:extLst>
+                    </a:blip>
+                    <a:stretch>
+                      <a:fillRect/>
+                    </a:stretch>
+                  </pic:blipFill>
+                  <pic:spPr>
+                    <a:xfrm>
+                      <a:off x="0" y="0"/>
+                      <a:ext cx="5731510" cy="3060700"/>
+                    </a:xfrm>
+                    <a:prstGeom prst="rect">
+                      <a:avLst/>
+                    </a:prstGeom>
+                  </pic:spPr>
+                </pic:pic>
+              </a:graphicData>
+            </a:graphic>
+          </wp:inline>
+        </w:drawing>
+      </w:r>
+    </w:p>
+    <w:p>
+      <w:pPr>
+        <w:rPr>
+          <w:rFonts w:ascii="Arial" w:hAnsi="Arial" w:cs="Arial"/>
+          <w:sz w:val="22"/>
+          <w:szCs w:val="22"/>
+          <w:lang w:val="fr-FR"/>
+        </w:rPr>
+      </w:pPr>
+      <w:r>
+        <w:rPr>
+          <w:rFonts w:ascii="Arial" w:hAnsi="Arial" w:cs="Arial"/>
+          <w:noProof/>
+          <w:sz w:val="22"/>
+          <w:szCs w:val="22"/>
+          <w:lang w:val="fr-FR"/>
+        </w:rPr>
+        <w:drawing>
+          <wp:inline distT="0" distB="0" distL="0" distR="0" wp14:anchorId="3285B539" wp14:editId="420C2EBB">
+            <wp:extent cx="5731510" cy="1640840"/>
+            <wp:effectExtent l="0" t="0" r="0" b="0"/>
+            <wp:docPr id="10" name="Picture 10" descr="A black rectangular object with a black border&#10;&#10;Description automatically generated"/>
+            <wp:cNvGraphicFramePr>
+              <a:graphicFrameLocks xmlns:a="http://schemas.openxmlformats.org/drawingml/2006/main" noChangeAspect="1"/>
+            </wp:cNvGraphicFramePr>
+            <a:graphic xmlns:a="http://schemas.openxmlformats.org/drawingml/2006/main">
+              <a:graphicData uri="http://schemas.openxmlformats.org/drawingml/2006/picture">
+                <pic:pic xmlns:pic="http://schemas.openxmlformats.org/drawingml/2006/picture">
+                  <pic:nvPicPr>
+                    <pic:cNvPr id="10" name="Picture 10" descr="A black rectangular object with a black border&#10;&#10;Description automatically generated"/>
+                    <pic:cNvPicPr/>
+                  </pic:nvPicPr>
+                  <pic:blipFill>
+                    <a:blip r:embed="rId11" cstate="print">
+                      <a:extLst>
+                        <a:ext uri="{28A0092B-C50C-407E-A947-70E740481C1C}">
+                          <a14:useLocalDpi xmlns:a14="http://schemas.microsoft.com/office/drawing/2010/main" val="0"/>
+                        </a:ext>
+                      </a:extLst>
+                    </a:blip>
+                    <a:stretch>
+                      <a:fillRect/>
+                    </a:stretch>
+                  </pic:blipFill>
+                  <pic:spPr>
+                    <a:xfrm>
+                      <a:off x="0" y="0"/>
+                      <a:ext cx="5731510" cy="1640840"/>
+                    </a:xfrm>
+                    <a:prstGeom prst="rect">
+                      <a:avLst/>
+                    </a:prstGeom>
+                  </pic:spPr>
+                </pic:pic>
+              </a:graphicData>
+            </a:graphic>
+          </wp:inline>
+        </w:drawing>
+      </w:r>
+    </w:p>
+    <w:p>
+      <w:pPr>
+        <w:rPr>
+          <w:rFonts w:ascii="Arial" w:hAnsi="Arial" w:cs="Arial"/>
+          <w:sz w:val="22"/>
+          <w:szCs w:val="22"/>
+          <w:lang w:val="fr-FR"/>
+        </w:rPr>
+      </w:pPr>
+    </w:p>
+    <w:p>
+      <w:pPr>
+        <w:rPr>
+          <w:rFonts w:ascii="Arial" w:hAnsi="Arial" w:cs="Arial"/>
+          <w:sz w:val="22"/>
+          <w:szCs w:val="22"/>
+          <w:lang w:val="fr-FR"/>
+        </w:rPr>
+      </w:pPr>
+      <w:r>
+        <w:rPr>
+          <w:rFonts w:ascii="Arial" w:hAnsi="Arial" w:cs="Arial"/>
+          <w:sz w:val="22"/>
+          <w:szCs w:val="22"/>
+          <w:lang w:val="fr-FR"/>
+        </w:rPr>
+        <w:t>Annexe 5</w:t>
+      </w:r>
+    </w:p>
+    <w:p>
+      <w:pPr>
+        <w:rPr>
+          <w:rFonts w:ascii="Arial" w:hAnsi="Arial" w:cs="Arial"/>
+          <w:sz w:val="22"/>
+          <w:szCs w:val="22"/>
+          <w:lang w:val="fr-FR"/>
+        </w:rPr>
+      </w:pPr>
+      <w:r>
+        <w:rPr>
+          <w:rFonts w:ascii="Arial" w:hAnsi="Arial" w:cs="Arial"/>
+          <w:noProof/>
+          <w:sz w:val="22"/>
+          <w:szCs w:val="22"/>
+          <w:lang w:val="fr-FR"/>
+        </w:rPr>
+        <w:drawing>
+          <wp:inline distT="0" distB="0" distL="0" distR="0" wp14:anchorId="16FE9009" wp14:editId="1ACB1E5F">
+            <wp:extent cx="5731510" cy="2415540"/>
+            <wp:effectExtent l="0" t="0" r="0" b="0"/>
+            <wp:docPr id="9" name="Picture 9" descr="A screenshot of a computer&#10;&#10;Description automatically generated"/>
+            <wp:cNvGraphicFramePr>
+              <a:graphicFrameLocks xmlns:a="http://schemas.openxmlformats.org/drawingml/2006/main" noChangeAspect="1"/>
+            </wp:cNvGraphicFramePr>
+            <a:graphic xmlns:a="http://schemas.openxmlformats.org/drawingml/2006/main">
+              <a:graphicData uri="http://schemas.openxmlformats.org/drawingml/2006/picture">
+                <pic:pic xmlns:pic="http://schemas.openxmlformats.org/drawingml/2006/picture">
+                  <pic:nvPicPr>
+                    <pic:cNvPr id="9" name="Picture 9" descr="A screenshot of a computer&#10;&#10;Description automatically generated"/>
+                    <pic:cNvPicPr/>
+                  </pic:nvPicPr>
+                  <pic:blipFill>
+                    <a:blip r:embed="rId12" cstate="print">
+                      <a:extLst>
+                        <a:ext uri="{28A0092B-C50C-407E-A947-70E740481C1C}">
+                          <a14:useLocalDpi xmlns:a14="http://schemas.microsoft.com/office/drawing/2010/main" val="0"/>
+                        </a:ext>
+                      </a:extLst>
+                    </a:blip>
+                    <a:stretch>
+                      <a:fillRect/>
+                    </a:stretch>
+                  </pic:blipFill>
+                  <pic:spPr>
+                    <a:xfrm>
+                      <a:off x="0" y="0"/>
+                      <a:ext cx="5731510" cy="2415540"/>
+                    </a:xfrm>
+                    <a:prstGeom prst="rect">
+                      <a:avLst/>
+                    </a:prstGeom>
+                  </pic:spPr>
+                </pic:pic>
+              </a:graphicData>
+            </a:graphic>
+          </wp:inline>
+        </w:drawing>
+      </w:r>
+    </w:p>
+    <w:p>
+      <w:pPr>
+        <w:rPr>
+          <w:rFonts w:ascii="Arial" w:hAnsi="Arial" w:cs="Arial"/>
+          <w:sz w:val="22"/>
+          <w:szCs w:val="22"/>
+          <w:lang w:val="fr-FR"/>
+        </w:rPr>
+      </w:pPr>
+      <w:r>
+        <w:rPr>
+          <w:rFonts w:ascii="Arial" w:hAnsi="Arial" w:cs="Arial"/>
+          <w:noProof/>
+          <w:sz w:val="22"/>
+          <w:szCs w:val="22"/>
+          <w:lang w:val="fr-FR"/>
+        </w:rPr>
+        <w:drawing>
+          <wp:inline distT="0" distB="0" distL="0" distR="0" wp14:anchorId="1EF7E7AB" wp14:editId="204CC996">
+            <wp:extent cx="5731510" cy="976630"/>
+            <wp:effectExtent l="0" t="0" r="0" b="1270"/>
+            <wp:docPr id="8" name="Picture 8" descr="A black background with yellow text&#10;&#10;Description automatically generated"/>
+            <wp:cNvGraphicFramePr>
+              <a:graphicFrameLocks xmlns:a="http://schemas.openxmlformats.org/drawingml/2006/main" noChangeAspect="1"/>
+            </wp:cNvGraphicFramePr>
+            <a:graphic xmlns:a="http://schemas.openxmlformats.org/drawingml/2006/main">
+              <a:graphicData uri="http://schemas.openxmlformats.org/drawingml/2006/picture">
+                <pic:pic xmlns:pic="http://schemas.openxmlformats.org/drawingml/2006/picture">
+                  <pic:nvPicPr>
+                    <pic:cNvPr id="8" name="Picture 8" descr="A black background with yellow text&#10;&#10;Description automatically generated"/>
+                    <pic:cNvPicPr/>
+                  </pic:nvPicPr>
+                  <pic:blipFill>
+                    <a:blip r:embed="rId13" cstate="print">
+                      <a:extLst>
+                        <a:ext uri="{28A0092B-C50C-407E-A947-70E740481C1C}">
+                          <a14:useLocalDpi xmlns:a14="http://schemas.microsoft.com/office/drawing/2010/main" val="0"/>
+                        </a:ext>
+                      </a:extLst>
+                    </a:blip>
+                    <a:stretch>
+                      <a:fillRect/>
+                    </a:stretch>
+                  </pic:blipFill>
+                  <pic:spPr>
+                    <a:xfrm>
+                      <a:off x="0" y="0"/>
+                      <a:ext cx="5731510" cy="976630"/>
+                    </a:xfrm>
+                    <a:prstGeom prst="rect">
+                      <a:avLst/>
+                    </a:prstGeom>
+                  </pic:spPr>
+                </pic:pic>
+              </a:graphicData>
+            </a:graphic>
+          </wp:inline>
+        </w:drawing>
+      </w:r>
+    </w:p>
     <w:sectPr>
       <w:pgSz w:w="11906" w:h="16838"/>
       <w:pgMar w:top="1440" w:right="1440" w:bottom="1440" w:left="1440" w:header="708" w:footer="708" w:gutter="0"/>
@@ -407,6 +2985,7 @@
   <w:style w:type="paragraph" w:default="1" w:styleId="Normal">
     <w:name w:val="Normal"/>
     <w:qFormat/>
+    <w:rsid w:val="00517FCB"/>
   </w:style>
   <w:style w:type="character" w:default="1" w:styleId="DefaultParagraphFont">
     <w:name w:val="Default Paragraph Font"/>

</xml_diff>